<commit_message>
Updated requirements with cumulative diagram
</commit_message>
<xml_diff>
--- a/Lunch on Wheels-Requirements.docx
+++ b/Lunch on Wheels-Requirements.docx
@@ -39,7 +39,6 @@
             <w:vAlign w:val="bottom"/>
           </w:tcPr>
           <w:p>
-            <w:bookmarkStart w:id="0" w:name="_GoBack" w:colFirst="3" w:colLast="3"/>
             <w:r>
               <w:rPr>
                 <w:b/>
@@ -428,14 +427,7 @@
                 <w:sz w:val="18"/>
                 <w:szCs w:val="18"/>
               </w:rPr>
-              <w:t>The system shall allow for the food truck companies to create a profile for their truck, in</w:t>
-            </w:r>
-            <w:r>
-              <w:rPr>
-                <w:sz w:val="18"/>
-                <w:szCs w:val="18"/>
-              </w:rPr>
-              <w:t xml:space="preserve">cluding their truck’s name, website, and description. </w:t>
+              <w:t xml:space="preserve">The system shall allow for the food truck companies to create a profile for their truck, including their truck’s name, website, and description. </w:t>
             </w:r>
           </w:p>
         </w:tc>
@@ -1111,30 +1103,7 @@
                 <w:sz w:val="18"/>
                 <w:szCs w:val="18"/>
               </w:rPr>
-              <w:t xml:space="preserve">The system shall </w:t>
-            </w:r>
-            <w:proofErr w:type="gramStart"/>
-            <w:r>
-              <w:rPr>
-                <w:sz w:val="18"/>
-                <w:szCs w:val="18"/>
-              </w:rPr>
-              <w:t>use  Google</w:t>
-            </w:r>
-            <w:proofErr w:type="gramEnd"/>
-            <w:r>
-              <w:rPr>
-                <w:sz w:val="18"/>
-                <w:szCs w:val="18"/>
-              </w:rPr>
-              <w:t xml:space="preserve"> Maps to display a map with identified t</w:t>
-            </w:r>
-            <w:r>
-              <w:rPr>
-                <w:sz w:val="18"/>
-                <w:szCs w:val="18"/>
-              </w:rPr>
-              <w:t>ruck locations.</w:t>
+              <w:t>The system shall use Google Maps to display a map with identified truck locations.</w:t>
             </w:r>
           </w:p>
         </w:tc>
@@ -1648,14 +1617,7 @@
                 <w:sz w:val="18"/>
                 <w:szCs w:val="18"/>
               </w:rPr>
-              <w:t>The system must be compatible with Android OS from Jelly Bean (API 16) to Marshmal</w:t>
-            </w:r>
-            <w:r>
-              <w:rPr>
-                <w:sz w:val="18"/>
-                <w:szCs w:val="18"/>
-              </w:rPr>
-              <w:t>low (API 23).</w:t>
+              <w:t>The system must be compatible with Android OS from Jelly Bean (API 16) to Marshmallow (API 23).</w:t>
             </w:r>
           </w:p>
         </w:tc>
@@ -2716,7 +2678,6 @@
           </w:p>
         </w:tc>
       </w:tr>
-      <w:bookmarkEnd w:id="0"/>
     </w:tbl>
     <w:p>
       <w:pPr>
@@ -2760,6 +2721,7 @@
       <w:tblPr>
         <w:tblStyle w:val="a1"/>
         <w:tblW w:w="12960" w:type="dxa"/>
+        <w:tblInd w:w="-24" w:type="dxa"/>
         <w:tblBorders>
           <w:top w:val="single" w:sz="8" w:space="0" w:color="000000"/>
           <w:left w:val="single" w:sz="8" w:space="0" w:color="000000"/>
@@ -2777,6 +2739,7 @@
       </w:tblGrid>
       <w:tr>
         <w:trPr>
+          <w:cantSplit/>
           <w:tblHeader/>
         </w:trPr>
         <w:tc>
@@ -2793,12 +2756,14 @@
             <w:pPr>
               <w:widowControl w:val="0"/>
               <w:spacing w:line="240" w:lineRule="auto"/>
-            </w:pPr>
-            <w:r>
-              <w:rPr>
+              <w:rPr>
+                <w:rFonts w:asciiTheme="minorHAnsi" w:hAnsiTheme="minorHAnsi"/>
+              </w:rPr>
+            </w:pPr>
+            <w:r>
+              <w:rPr>
+                <w:rFonts w:asciiTheme="minorHAnsi" w:hAnsiTheme="minorHAnsi"/>
                 <w:b/>
-                <w:sz w:val="24"/>
-                <w:szCs w:val="24"/>
               </w:rPr>
               <w:t>Use Case</w:t>
             </w:r>
@@ -2818,12 +2783,14 @@
             <w:pPr>
               <w:widowControl w:val="0"/>
               <w:spacing w:line="240" w:lineRule="auto"/>
-            </w:pPr>
-            <w:r>
-              <w:rPr>
+              <w:rPr>
+                <w:rFonts w:asciiTheme="minorHAnsi" w:hAnsiTheme="minorHAnsi"/>
+              </w:rPr>
+            </w:pPr>
+            <w:r>
+              <w:rPr>
+                <w:rFonts w:asciiTheme="minorHAnsi" w:hAnsiTheme="minorHAnsi"/>
                 <w:b/>
-                <w:sz w:val="24"/>
-                <w:szCs w:val="24"/>
               </w:rPr>
               <w:t>UML Scenario and/or User Story</w:t>
             </w:r>
@@ -2831,6 +2798,9 @@
         </w:tc>
       </w:tr>
       <w:tr>
+        <w:trPr>
+          <w:cantSplit/>
+        </w:trPr>
         <w:tc>
           <w:tcPr>
             <w:tcW w:w="4245" w:type="dxa"/>
@@ -2838,39 +2808,34 @@
           <w:p>
             <w:pPr>
               <w:spacing w:line="240" w:lineRule="auto"/>
-            </w:pPr>
-            <w:r>
-              <w:rPr>
-                <w:rFonts w:ascii="Calibri" w:eastAsia="Calibri" w:hAnsi="Calibri" w:cs="Calibri"/>
-                <w:sz w:val="20"/>
-                <w:szCs w:val="20"/>
+              <w:rPr>
+                <w:rFonts w:asciiTheme="minorHAnsi" w:hAnsiTheme="minorHAnsi"/>
+              </w:rPr>
+            </w:pPr>
+            <w:r>
+              <w:rPr>
+                <w:rFonts w:asciiTheme="minorHAnsi" w:eastAsia="Calibri" w:hAnsiTheme="minorHAnsi" w:cs="Calibri"/>
               </w:rPr>
               <w:t xml:space="preserve">UC-1, </w:t>
             </w:r>
             <w:proofErr w:type="spellStart"/>
             <w:r>
               <w:rPr>
-                <w:rFonts w:ascii="Calibri" w:eastAsia="Calibri" w:hAnsi="Calibri" w:cs="Calibri"/>
-                <w:sz w:val="20"/>
-                <w:szCs w:val="20"/>
+                <w:rFonts w:asciiTheme="minorHAnsi" w:eastAsia="Calibri" w:hAnsiTheme="minorHAnsi" w:cs="Calibri"/>
               </w:rPr>
               <w:t>AnyUser</w:t>
             </w:r>
             <w:proofErr w:type="spellEnd"/>
             <w:r>
               <w:rPr>
-                <w:rFonts w:ascii="Calibri" w:eastAsia="Calibri" w:hAnsi="Calibri" w:cs="Calibri"/>
-                <w:sz w:val="20"/>
-                <w:szCs w:val="20"/>
+                <w:rFonts w:asciiTheme="minorHAnsi" w:eastAsia="Calibri" w:hAnsiTheme="minorHAnsi" w:cs="Calibri"/>
               </w:rPr>
               <w:t xml:space="preserve"> : </w:t>
             </w:r>
             <w:proofErr w:type="spellStart"/>
             <w:r>
               <w:rPr>
-                <w:rFonts w:ascii="Calibri" w:eastAsia="Calibri" w:hAnsi="Calibri" w:cs="Calibri"/>
-                <w:sz w:val="20"/>
-                <w:szCs w:val="20"/>
+                <w:rFonts w:asciiTheme="minorHAnsi" w:eastAsia="Calibri" w:hAnsiTheme="minorHAnsi" w:cs="Calibri"/>
               </w:rPr>
               <w:t>ViewMap</w:t>
             </w:r>
@@ -2890,59 +2855,259 @@
           <w:p>
             <w:pPr>
               <w:spacing w:after="200"/>
-            </w:pPr>
-            <w:r>
-              <w:rPr>
-                <w:rFonts w:ascii="Calibri" w:eastAsia="Calibri" w:hAnsi="Calibri" w:cs="Calibri"/>
+              <w:rPr>
+                <w:rFonts w:asciiTheme="minorHAnsi" w:eastAsia="Calibri" w:hAnsiTheme="minorHAnsi" w:cs="Calibri"/>
+              </w:rPr>
+            </w:pPr>
+            <w:r>
+              <w:rPr>
+                <w:rFonts w:asciiTheme="minorHAnsi" w:eastAsia="Calibri" w:hAnsiTheme="minorHAnsi" w:cs="Calibri"/>
               </w:rPr>
               <w:t xml:space="preserve">As an anonymous user, I can view a map, and if food trucks are in the area of focus, they will be indicated. </w:t>
+            </w:r>
+          </w:p>
+          <w:p>
+            <w:pPr>
+              <w:spacing w:after="200"/>
+              <w:rPr>
+                <w:rFonts w:asciiTheme="minorHAnsi" w:hAnsiTheme="minorHAnsi"/>
+              </w:rPr>
+            </w:pPr>
+            <w:r>
+              <w:rPr>
+                <w:rFonts w:asciiTheme="minorHAnsi" w:hAnsiTheme="minorHAnsi"/>
+              </w:rPr>
+              <w:object w:dxaOrig="12420" w:dyaOrig="6510">
+                <v:shapetype id="_x0000_t75" coordsize="21600,21600" o:spt="75" o:preferrelative="t" path="m@4@5l@4@11@9@11@9@5xe" filled="f" stroked="f">
+                  <v:stroke joinstyle="miter"/>
+                  <v:formulas>
+                    <v:f eqn="if lineDrawn pixelLineWidth 0"/>
+                    <v:f eqn="sum @0 1 0"/>
+                    <v:f eqn="sum 0 0 @1"/>
+                    <v:f eqn="prod @2 1 2"/>
+                    <v:f eqn="prod @3 21600 pixelWidth"/>
+                    <v:f eqn="prod @3 21600 pixelHeight"/>
+                    <v:f eqn="sum @0 0 1"/>
+                    <v:f eqn="prod @6 1 2"/>
+                    <v:f eqn="prod @7 21600 pixelWidth"/>
+                    <v:f eqn="sum @8 21600 0"/>
+                    <v:f eqn="prod @7 21600 pixelHeight"/>
+                    <v:f eqn="sum @10 21600 0"/>
+                  </v:formulas>
+                  <v:path o:extrusionok="f" gradientshapeok="t" o:connecttype="rect"/>
+                  <o:lock v:ext="edit" aspectratio="t"/>
+                </v:shapetype>
+                <v:shape id="_x0000_i1025" type="#_x0000_t75" style="width:291.15pt;height:152.75pt" o:ole="">
+                  <v:imagedata r:id="rId6" o:title=""/>
+                </v:shape>
+                <o:OLEObject Type="Embed" ProgID="PBrush" ShapeID="_x0000_i1025" DrawAspect="Content" ObjectID="_1511697946" r:id="rId7"/>
+              </w:object>
             </w:r>
           </w:p>
         </w:tc>
       </w:tr>
       <w:tr>
+        <w:trPr>
+          <w:cantSplit/>
+          <w:trHeight w:val="1536"/>
+        </w:trPr>
         <w:tc>
           <w:tcPr>
             <w:tcW w:w="4245" w:type="dxa"/>
           </w:tcPr>
           <w:p>
             <w:pPr>
-              <w:spacing w:line="240" w:lineRule="auto"/>
-            </w:pPr>
-            <w:r>
-              <w:rPr>
-                <w:rFonts w:ascii="Calibri" w:eastAsia="Calibri" w:hAnsi="Calibri" w:cs="Calibri"/>
-                <w:sz w:val="20"/>
-                <w:szCs w:val="20"/>
-              </w:rPr>
-              <w:t xml:space="preserve">UC-2, </w:t>
+              <w:keepNext/>
+              <w:spacing w:line="240" w:lineRule="auto"/>
+              <w:rPr>
+                <w:rFonts w:asciiTheme="minorHAnsi" w:hAnsiTheme="minorHAnsi"/>
+              </w:rPr>
+            </w:pPr>
+            <w:r>
+              <w:rPr>
+                <w:rFonts w:asciiTheme="minorHAnsi" w:eastAsia="Calibri" w:hAnsiTheme="minorHAnsi" w:cs="Calibri"/>
+              </w:rPr>
+              <w:lastRenderedPageBreak/>
+              <w:t xml:space="preserve">UC-2A, </w:t>
             </w:r>
             <w:proofErr w:type="spellStart"/>
             <w:r>
               <w:rPr>
-                <w:rFonts w:ascii="Calibri" w:eastAsia="Calibri" w:hAnsi="Calibri" w:cs="Calibri"/>
-                <w:sz w:val="20"/>
-                <w:szCs w:val="20"/>
+                <w:rFonts w:asciiTheme="minorHAnsi" w:eastAsia="Calibri" w:hAnsiTheme="minorHAnsi" w:cs="Calibri"/>
               </w:rPr>
               <w:t>AnonymousUser</w:t>
             </w:r>
             <w:proofErr w:type="spellEnd"/>
             <w:r>
               <w:rPr>
-                <w:rFonts w:ascii="Calibri" w:eastAsia="Calibri" w:hAnsi="Calibri" w:cs="Calibri"/>
-                <w:sz w:val="20"/>
-                <w:szCs w:val="20"/>
+                <w:rFonts w:asciiTheme="minorHAnsi" w:eastAsia="Calibri" w:hAnsiTheme="minorHAnsi" w:cs="Calibri"/>
               </w:rPr>
               <w:t xml:space="preserve"> : </w:t>
             </w:r>
             <w:proofErr w:type="spellStart"/>
             <w:r>
               <w:rPr>
-                <w:rFonts w:ascii="Calibri" w:eastAsia="Calibri" w:hAnsi="Calibri" w:cs="Calibri"/>
-                <w:sz w:val="20"/>
-                <w:szCs w:val="20"/>
+                <w:rFonts w:asciiTheme="minorHAnsi" w:eastAsia="Calibri" w:hAnsiTheme="minorHAnsi" w:cs="Calibri"/>
               </w:rPr>
               <w:t>RegisterTruck</w:t>
+            </w:r>
+            <w:proofErr w:type="spellEnd"/>
+          </w:p>
+        </w:tc>
+        <w:tc>
+          <w:tcPr>
+            <w:tcW w:w="8715" w:type="dxa"/>
+            <w:vMerge w:val="restart"/>
+            <w:tcMar>
+              <w:top w:w="100" w:type="dxa"/>
+              <w:left w:w="100" w:type="dxa"/>
+              <w:bottom w:w="100" w:type="dxa"/>
+              <w:right w:w="100" w:type="dxa"/>
+            </w:tcMar>
+          </w:tcPr>
+          <w:p>
+            <w:pPr>
+              <w:keepNext/>
+              <w:spacing w:after="200"/>
+              <w:rPr>
+                <w:rFonts w:asciiTheme="minorHAnsi" w:eastAsia="Calibri" w:hAnsiTheme="minorHAnsi" w:cs="Calibri"/>
+              </w:rPr>
+            </w:pPr>
+            <w:r>
+              <w:rPr>
+                <w:rFonts w:asciiTheme="minorHAnsi" w:eastAsia="Calibri" w:hAnsiTheme="minorHAnsi" w:cs="Calibri"/>
+              </w:rPr>
+              <w:t>As a food truck company owner, I can register on the “Lunch on Wheels” application and configure a password for my account.  Once registered, I can login to the created account.</w:t>
+            </w:r>
+          </w:p>
+          <w:p>
+            <w:pPr>
+              <w:spacing w:after="200"/>
+              <w:rPr>
+                <w:rFonts w:asciiTheme="minorHAnsi" w:hAnsiTheme="minorHAnsi"/>
+              </w:rPr>
+            </w:pPr>
+            <w:r>
+              <w:rPr>
+                <w:rFonts w:asciiTheme="minorHAnsi" w:hAnsiTheme="minorHAnsi"/>
+              </w:rPr>
+              <w:object w:dxaOrig="12750" w:dyaOrig="4545">
+                <v:shape id="_x0000_i1027" type="#_x0000_t75" style="width:5in;height:128.35pt" o:ole="">
+                  <v:imagedata r:id="rId8" o:title=""/>
+                </v:shape>
+                <o:OLEObject Type="Embed" ProgID="PBrush" ShapeID="_x0000_i1027" DrawAspect="Content" ObjectID="_1511697947" r:id="rId9"/>
+              </w:object>
+            </w:r>
+          </w:p>
+        </w:tc>
+      </w:tr>
+      <w:tr>
+        <w:trPr>
+          <w:cantSplit/>
+        </w:trPr>
+        <w:tc>
+          <w:tcPr>
+            <w:tcW w:w="4245" w:type="dxa"/>
+          </w:tcPr>
+          <w:p>
+            <w:pPr>
+              <w:spacing w:line="240" w:lineRule="auto"/>
+              <w:rPr>
+                <w:rFonts w:asciiTheme="minorHAnsi" w:eastAsia="Calibri" w:hAnsiTheme="minorHAnsi" w:cs="Calibri"/>
+              </w:rPr>
+            </w:pPr>
+            <w:r>
+              <w:rPr>
+                <w:rFonts w:asciiTheme="minorHAnsi" w:eastAsia="Calibri" w:hAnsiTheme="minorHAnsi" w:cs="Calibri"/>
+              </w:rPr>
+              <w:t xml:space="preserve">UC-2B, </w:t>
+            </w:r>
+            <w:proofErr w:type="spellStart"/>
+            <w:r>
+              <w:rPr>
+                <w:rFonts w:asciiTheme="minorHAnsi" w:eastAsia="Calibri" w:hAnsiTheme="minorHAnsi" w:cs="Calibri"/>
+              </w:rPr>
+              <w:t>AnonymousUser</w:t>
+            </w:r>
+            <w:proofErr w:type="spellEnd"/>
+            <w:r>
+              <w:rPr>
+                <w:rFonts w:asciiTheme="minorHAnsi" w:eastAsia="Calibri" w:hAnsiTheme="minorHAnsi" w:cs="Calibri"/>
+              </w:rPr>
+              <w:t xml:space="preserve"> : </w:t>
+            </w:r>
+            <w:proofErr w:type="spellStart"/>
+            <w:r>
+              <w:rPr>
+                <w:rFonts w:asciiTheme="minorHAnsi" w:eastAsia="Calibri" w:hAnsiTheme="minorHAnsi" w:cs="Calibri"/>
+              </w:rPr>
+              <w:t>TruckLogin</w:t>
+            </w:r>
+            <w:proofErr w:type="spellEnd"/>
+          </w:p>
+        </w:tc>
+        <w:tc>
+          <w:tcPr>
+            <w:tcW w:w="8715" w:type="dxa"/>
+            <w:vMerge/>
+            <w:tcMar>
+              <w:top w:w="100" w:type="dxa"/>
+              <w:left w:w="100" w:type="dxa"/>
+              <w:bottom w:w="100" w:type="dxa"/>
+              <w:right w:w="100" w:type="dxa"/>
+            </w:tcMar>
+          </w:tcPr>
+          <w:p>
+            <w:pPr>
+              <w:spacing w:after="200"/>
+              <w:rPr>
+                <w:rFonts w:asciiTheme="minorHAnsi" w:eastAsia="Calibri" w:hAnsiTheme="minorHAnsi" w:cs="Calibri"/>
+              </w:rPr>
+            </w:pPr>
+          </w:p>
+        </w:tc>
+      </w:tr>
+      <w:tr>
+        <w:trPr>
+          <w:cantSplit/>
+        </w:trPr>
+        <w:tc>
+          <w:tcPr>
+            <w:tcW w:w="4245" w:type="dxa"/>
+          </w:tcPr>
+          <w:p>
+            <w:pPr>
+              <w:spacing w:line="240" w:lineRule="auto"/>
+              <w:rPr>
+                <w:rFonts w:asciiTheme="minorHAnsi" w:hAnsiTheme="minorHAnsi"/>
+              </w:rPr>
+            </w:pPr>
+            <w:r>
+              <w:rPr>
+                <w:rFonts w:asciiTheme="minorHAnsi" w:eastAsia="Calibri" w:hAnsiTheme="minorHAnsi" w:cs="Calibri"/>
+              </w:rPr>
+              <w:t xml:space="preserve">UC-3, </w:t>
+            </w:r>
+            <w:proofErr w:type="spellStart"/>
+            <w:r>
+              <w:rPr>
+                <w:rFonts w:asciiTheme="minorHAnsi" w:eastAsia="Calibri" w:hAnsiTheme="minorHAnsi" w:cs="Calibri"/>
+              </w:rPr>
+              <w:t>RegisteredTruck</w:t>
+            </w:r>
+            <w:proofErr w:type="spellEnd"/>
+            <w:r>
+              <w:rPr>
+                <w:rFonts w:asciiTheme="minorHAnsi" w:eastAsia="Calibri" w:hAnsiTheme="minorHAnsi" w:cs="Calibri"/>
+              </w:rPr>
+              <w:t xml:space="preserve"> : </w:t>
+            </w:r>
+            <w:proofErr w:type="spellStart"/>
+            <w:r>
+              <w:rPr>
+                <w:rFonts w:asciiTheme="minorHAnsi" w:eastAsia="Calibri" w:hAnsiTheme="minorHAnsi" w:cs="Calibri"/>
+              </w:rPr>
+              <w:t>UpdateTruckProfile</w:t>
             </w:r>
             <w:proofErr w:type="spellEnd"/>
           </w:p>
@@ -2960,59 +3125,281 @@
           <w:p>
             <w:pPr>
               <w:spacing w:after="200"/>
-            </w:pPr>
-            <w:r>
-              <w:rPr>
-                <w:rFonts w:ascii="Calibri" w:eastAsia="Calibri" w:hAnsi="Calibri" w:cs="Calibri"/>
-              </w:rPr>
-              <w:t>As a food truck company owner, I can register on the “Lunch on Wheels” application and configure a password for my account.</w:t>
+              <w:rPr>
+                <w:rFonts w:asciiTheme="minorHAnsi" w:eastAsia="Calibri" w:hAnsiTheme="minorHAnsi" w:cs="Calibri"/>
+              </w:rPr>
+            </w:pPr>
+            <w:r>
+              <w:rPr>
+                <w:rFonts w:asciiTheme="minorHAnsi" w:eastAsia="Calibri" w:hAnsiTheme="minorHAnsi" w:cs="Calibri"/>
+              </w:rPr>
+              <w:t>As a food truck company owner, I can update a profile for my food truck.</w:t>
+            </w:r>
+          </w:p>
+          <w:p>
+            <w:pPr>
+              <w:spacing w:after="200"/>
+              <w:rPr>
+                <w:rFonts w:asciiTheme="minorHAnsi" w:hAnsiTheme="minorHAnsi"/>
+              </w:rPr>
+            </w:pPr>
+            <w:r>
+              <w:rPr>
+                <w:rFonts w:asciiTheme="minorHAnsi" w:hAnsiTheme="minorHAnsi"/>
+              </w:rPr>
+              <w:object w:dxaOrig="12870" w:dyaOrig="4575">
+                <v:shape id="_x0000_i1026" type="#_x0000_t75" style="width:323.7pt;height:115.2pt" o:ole="">
+                  <v:imagedata r:id="rId10" o:title=""/>
+                </v:shape>
+                <o:OLEObject Type="Embed" ProgID="PBrush" ShapeID="_x0000_i1026" DrawAspect="Content" ObjectID="_1511697948" r:id="rId11"/>
+              </w:object>
             </w:r>
           </w:p>
         </w:tc>
       </w:tr>
       <w:tr>
+        <w:trPr>
+          <w:cantSplit/>
+          <w:trHeight w:val="1536"/>
+        </w:trPr>
         <w:tc>
           <w:tcPr>
             <w:tcW w:w="4245" w:type="dxa"/>
           </w:tcPr>
           <w:p>
             <w:pPr>
-              <w:spacing w:line="240" w:lineRule="auto"/>
-            </w:pPr>
-            <w:r>
-              <w:rPr>
-                <w:rFonts w:ascii="Calibri" w:eastAsia="Calibri" w:hAnsi="Calibri" w:cs="Calibri"/>
-                <w:sz w:val="20"/>
-                <w:szCs w:val="20"/>
-              </w:rPr>
-              <w:t xml:space="preserve">UC-3, </w:t>
+              <w:keepNext/>
+              <w:spacing w:line="240" w:lineRule="auto"/>
+              <w:rPr>
+                <w:rFonts w:asciiTheme="minorHAnsi" w:hAnsiTheme="minorHAnsi"/>
+              </w:rPr>
+            </w:pPr>
+            <w:r>
+              <w:rPr>
+                <w:rFonts w:asciiTheme="minorHAnsi" w:eastAsia="Calibri" w:hAnsiTheme="minorHAnsi" w:cs="Calibri"/>
+              </w:rPr>
+              <w:lastRenderedPageBreak/>
+              <w:t>UC-</w:t>
+            </w:r>
+            <w:r>
+              <w:rPr>
+                <w:rFonts w:asciiTheme="minorHAnsi" w:eastAsia="Calibri" w:hAnsiTheme="minorHAnsi" w:cs="Calibri"/>
+              </w:rPr>
+              <w:t>5</w:t>
+            </w:r>
+            <w:r>
+              <w:rPr>
+                <w:rFonts w:asciiTheme="minorHAnsi" w:eastAsia="Calibri" w:hAnsiTheme="minorHAnsi" w:cs="Calibri"/>
+              </w:rPr>
+              <w:t xml:space="preserve">A, </w:t>
             </w:r>
             <w:proofErr w:type="spellStart"/>
             <w:r>
               <w:rPr>
-                <w:rFonts w:ascii="Calibri" w:eastAsia="Calibri" w:hAnsi="Calibri" w:cs="Calibri"/>
-                <w:sz w:val="20"/>
-                <w:szCs w:val="20"/>
-              </w:rPr>
-              <w:t>RegisteredTruck</w:t>
+                <w:rFonts w:asciiTheme="minorHAnsi" w:eastAsia="Calibri" w:hAnsiTheme="minorHAnsi" w:cs="Calibri"/>
+              </w:rPr>
+              <w:t>AnonymousUser</w:t>
             </w:r>
             <w:proofErr w:type="spellEnd"/>
             <w:r>
               <w:rPr>
-                <w:rFonts w:ascii="Calibri" w:eastAsia="Calibri" w:hAnsi="Calibri" w:cs="Calibri"/>
-                <w:sz w:val="20"/>
-                <w:szCs w:val="20"/>
+                <w:rFonts w:asciiTheme="minorHAnsi" w:eastAsia="Calibri" w:hAnsiTheme="minorHAnsi" w:cs="Calibri"/>
               </w:rPr>
               <w:t xml:space="preserve"> : </w:t>
             </w:r>
             <w:proofErr w:type="spellStart"/>
             <w:r>
               <w:rPr>
-                <w:rFonts w:ascii="Calibri" w:eastAsia="Calibri" w:hAnsi="Calibri" w:cs="Calibri"/>
-                <w:sz w:val="20"/>
-                <w:szCs w:val="20"/>
-              </w:rPr>
-              <w:t>UpdateTruckProfile</w:t>
+                <w:rFonts w:asciiTheme="minorHAnsi" w:eastAsia="Calibri" w:hAnsiTheme="minorHAnsi" w:cs="Calibri"/>
+              </w:rPr>
+              <w:t>Register</w:t>
+            </w:r>
+            <w:r>
+              <w:rPr>
+                <w:rFonts w:asciiTheme="minorHAnsi" w:eastAsia="Calibri" w:hAnsiTheme="minorHAnsi" w:cs="Calibri"/>
+              </w:rPr>
+              <w:t>User</w:t>
+            </w:r>
+            <w:proofErr w:type="spellEnd"/>
+          </w:p>
+        </w:tc>
+        <w:tc>
+          <w:tcPr>
+            <w:tcW w:w="8715" w:type="dxa"/>
+            <w:vMerge w:val="restart"/>
+            <w:tcMar>
+              <w:top w:w="100" w:type="dxa"/>
+              <w:left w:w="100" w:type="dxa"/>
+              <w:bottom w:w="100" w:type="dxa"/>
+              <w:right w:w="100" w:type="dxa"/>
+            </w:tcMar>
+          </w:tcPr>
+          <w:p>
+            <w:pPr>
+              <w:spacing w:after="200"/>
+              <w:rPr>
+                <w:rFonts w:asciiTheme="minorHAnsi" w:eastAsia="Calibri" w:hAnsiTheme="minorHAnsi" w:cs="Calibri"/>
+              </w:rPr>
+            </w:pPr>
+            <w:r>
+              <w:rPr>
+                <w:rFonts w:asciiTheme="minorHAnsi" w:eastAsia="Calibri" w:hAnsiTheme="minorHAnsi" w:cs="Calibri"/>
+              </w:rPr>
+              <w:t xml:space="preserve">As a user I </w:t>
+            </w:r>
+            <w:r>
+              <w:rPr>
+                <w:rFonts w:asciiTheme="minorHAnsi" w:eastAsia="Calibri" w:hAnsiTheme="minorHAnsi" w:cs="Calibri"/>
+              </w:rPr>
+              <w:t>can</w:t>
+            </w:r>
+            <w:r>
+              <w:rPr>
+                <w:rFonts w:asciiTheme="minorHAnsi" w:eastAsia="Calibri" w:hAnsiTheme="minorHAnsi" w:cs="Calibri"/>
+              </w:rPr>
+              <w:t xml:space="preserve"> make an account and log in using a username and password combination that was created during the registration process.</w:t>
+            </w:r>
+          </w:p>
+          <w:p>
+            <w:pPr>
+              <w:spacing w:after="200"/>
+              <w:rPr>
+                <w:rFonts w:asciiTheme="minorHAnsi" w:hAnsiTheme="minorHAnsi"/>
+              </w:rPr>
+            </w:pPr>
+            <w:r>
+              <w:rPr>
+                <w:rFonts w:asciiTheme="minorHAnsi" w:hAnsiTheme="minorHAnsi"/>
+              </w:rPr>
+              <w:object w:dxaOrig="12615" w:dyaOrig="4575">
+                <v:shape id="_x0000_i1028" type="#_x0000_t75" style="width:341.2pt;height:123.95pt" o:ole="">
+                  <v:imagedata r:id="rId12" o:title=""/>
+                </v:shape>
+                <o:OLEObject Type="Embed" ProgID="PBrush" ShapeID="_x0000_i1028" DrawAspect="Content" ObjectID="_1511697949" r:id="rId13"/>
+              </w:object>
+            </w:r>
+          </w:p>
+        </w:tc>
+      </w:tr>
+      <w:tr>
+        <w:trPr>
+          <w:cantSplit/>
+        </w:trPr>
+        <w:tc>
+          <w:tcPr>
+            <w:tcW w:w="4245" w:type="dxa"/>
+          </w:tcPr>
+          <w:p>
+            <w:pPr>
+              <w:spacing w:line="240" w:lineRule="auto"/>
+              <w:rPr>
+                <w:rFonts w:asciiTheme="minorHAnsi" w:eastAsia="Calibri" w:hAnsiTheme="minorHAnsi" w:cs="Calibri"/>
+              </w:rPr>
+            </w:pPr>
+            <w:r>
+              <w:rPr>
+                <w:rFonts w:asciiTheme="minorHAnsi" w:eastAsia="Calibri" w:hAnsiTheme="minorHAnsi" w:cs="Calibri"/>
+              </w:rPr>
+              <w:t>UC-</w:t>
+            </w:r>
+            <w:r>
+              <w:rPr>
+                <w:rFonts w:asciiTheme="minorHAnsi" w:eastAsia="Calibri" w:hAnsiTheme="minorHAnsi" w:cs="Calibri"/>
+              </w:rPr>
+              <w:t>5</w:t>
+            </w:r>
+            <w:r>
+              <w:rPr>
+                <w:rFonts w:asciiTheme="minorHAnsi" w:eastAsia="Calibri" w:hAnsiTheme="minorHAnsi" w:cs="Calibri"/>
+              </w:rPr>
+              <w:t xml:space="preserve">B, </w:t>
+            </w:r>
+            <w:proofErr w:type="spellStart"/>
+            <w:r>
+              <w:rPr>
+                <w:rFonts w:asciiTheme="minorHAnsi" w:eastAsia="Calibri" w:hAnsiTheme="minorHAnsi" w:cs="Calibri"/>
+              </w:rPr>
+              <w:t>AnonymousUser</w:t>
+            </w:r>
+            <w:proofErr w:type="spellEnd"/>
+            <w:r>
+              <w:rPr>
+                <w:rFonts w:asciiTheme="minorHAnsi" w:eastAsia="Calibri" w:hAnsiTheme="minorHAnsi" w:cs="Calibri"/>
+              </w:rPr>
+              <w:t xml:space="preserve"> : </w:t>
+            </w:r>
+            <w:proofErr w:type="spellStart"/>
+            <w:r>
+              <w:rPr>
+                <w:rFonts w:asciiTheme="minorHAnsi" w:eastAsia="Calibri" w:hAnsiTheme="minorHAnsi" w:cs="Calibri"/>
+              </w:rPr>
+              <w:t>UserLogin</w:t>
+            </w:r>
+            <w:proofErr w:type="spellEnd"/>
+          </w:p>
+        </w:tc>
+        <w:tc>
+          <w:tcPr>
+            <w:tcW w:w="8715" w:type="dxa"/>
+            <w:vMerge/>
+            <w:tcMar>
+              <w:top w:w="100" w:type="dxa"/>
+              <w:left w:w="100" w:type="dxa"/>
+              <w:bottom w:w="100" w:type="dxa"/>
+              <w:right w:w="100" w:type="dxa"/>
+            </w:tcMar>
+          </w:tcPr>
+          <w:p>
+            <w:pPr>
+              <w:spacing w:after="200"/>
+              <w:rPr>
+                <w:rFonts w:asciiTheme="minorHAnsi" w:eastAsia="Calibri" w:hAnsiTheme="minorHAnsi" w:cs="Calibri"/>
+              </w:rPr>
+            </w:pPr>
+          </w:p>
+        </w:tc>
+      </w:tr>
+      <w:tr>
+        <w:trPr>
+          <w:cantSplit/>
+        </w:trPr>
+        <w:tc>
+          <w:tcPr>
+            <w:tcW w:w="4245" w:type="dxa"/>
+          </w:tcPr>
+          <w:p>
+            <w:pPr>
+              <w:spacing w:line="240" w:lineRule="auto"/>
+              <w:rPr>
+                <w:rFonts w:asciiTheme="minorHAnsi" w:hAnsiTheme="minorHAnsi"/>
+              </w:rPr>
+            </w:pPr>
+            <w:r>
+              <w:rPr>
+                <w:rFonts w:asciiTheme="minorHAnsi" w:eastAsia="Calibri" w:hAnsiTheme="minorHAnsi" w:cs="Calibri"/>
+              </w:rPr>
+              <w:t xml:space="preserve">UC-6, </w:t>
+            </w:r>
+            <w:proofErr w:type="spellStart"/>
+            <w:r>
+              <w:rPr>
+                <w:rFonts w:asciiTheme="minorHAnsi" w:eastAsia="Calibri" w:hAnsiTheme="minorHAnsi" w:cs="Calibri"/>
+              </w:rPr>
+              <w:t>RegisteredUser</w:t>
+            </w:r>
+            <w:proofErr w:type="spellEnd"/>
+            <w:r>
+              <w:rPr>
+                <w:rFonts w:asciiTheme="minorHAnsi" w:eastAsia="Calibri" w:hAnsiTheme="minorHAnsi" w:cs="Calibri"/>
+              </w:rPr>
+              <w:t xml:space="preserve"> :  </w:t>
+            </w:r>
+            <w:proofErr w:type="spellStart"/>
+            <w:r>
+              <w:rPr>
+                <w:rFonts w:asciiTheme="minorHAnsi" w:eastAsia="Calibri" w:hAnsiTheme="minorHAnsi" w:cs="Calibri"/>
+              </w:rPr>
+              <w:t>AddToFavorites</w:t>
             </w:r>
             <w:proofErr w:type="spellEnd"/>
           </w:p>
@@ -3030,163 +3417,39 @@
           <w:p>
             <w:pPr>
               <w:spacing w:after="200"/>
-            </w:pPr>
-            <w:r>
-              <w:rPr>
-                <w:rFonts w:ascii="Calibri" w:eastAsia="Calibri" w:hAnsi="Calibri" w:cs="Calibri"/>
-              </w:rPr>
-              <w:t>As a food truck company owner, I can update a profil</w:t>
-            </w:r>
-            <w:r>
-              <w:rPr>
-                <w:rFonts w:ascii="Calibri" w:eastAsia="Calibri" w:hAnsi="Calibri" w:cs="Calibri"/>
-              </w:rPr>
-              <w:t>e for my food truck.</w:t>
-            </w:r>
-          </w:p>
-        </w:tc>
-      </w:tr>
-      <w:tr>
-        <w:tc>
-          <w:tcPr>
-            <w:tcW w:w="4245" w:type="dxa"/>
-          </w:tcPr>
-          <w:p>
-            <w:pPr>
-              <w:spacing w:line="240" w:lineRule="auto"/>
-            </w:pPr>
-            <w:r>
-              <w:rPr>
-                <w:rFonts w:ascii="Calibri" w:eastAsia="Calibri" w:hAnsi="Calibri" w:cs="Calibri"/>
-                <w:sz w:val="20"/>
-                <w:szCs w:val="20"/>
-              </w:rPr>
-              <w:t xml:space="preserve">UC-5, </w:t>
-            </w:r>
-            <w:proofErr w:type="spellStart"/>
-            <w:r>
-              <w:rPr>
-                <w:rFonts w:ascii="Calibri" w:eastAsia="Calibri" w:hAnsi="Calibri" w:cs="Calibri"/>
-                <w:sz w:val="20"/>
-                <w:szCs w:val="20"/>
-              </w:rPr>
-              <w:t>AnonymousUser</w:t>
-            </w:r>
-            <w:proofErr w:type="spellEnd"/>
-            <w:r>
-              <w:rPr>
-                <w:rFonts w:ascii="Calibri" w:eastAsia="Calibri" w:hAnsi="Calibri" w:cs="Calibri"/>
-                <w:sz w:val="20"/>
-                <w:szCs w:val="20"/>
-              </w:rPr>
-              <w:t xml:space="preserve"> : </w:t>
-            </w:r>
-            <w:proofErr w:type="spellStart"/>
-            <w:r>
-              <w:rPr>
-                <w:rFonts w:ascii="Calibri" w:eastAsia="Calibri" w:hAnsi="Calibri" w:cs="Calibri"/>
-                <w:sz w:val="20"/>
-                <w:szCs w:val="20"/>
-              </w:rPr>
-              <w:t>RegisterUser</w:t>
-            </w:r>
-            <w:proofErr w:type="spellEnd"/>
-          </w:p>
-        </w:tc>
-        <w:tc>
-          <w:tcPr>
-            <w:tcW w:w="8715" w:type="dxa"/>
-            <w:tcMar>
-              <w:top w:w="100" w:type="dxa"/>
-              <w:left w:w="100" w:type="dxa"/>
-              <w:bottom w:w="100" w:type="dxa"/>
-              <w:right w:w="100" w:type="dxa"/>
-            </w:tcMar>
-          </w:tcPr>
+              <w:rPr>
+                <w:rFonts w:asciiTheme="minorHAnsi" w:hAnsiTheme="minorHAnsi"/>
+              </w:rPr>
+            </w:pPr>
+            <w:r>
+              <w:rPr>
+                <w:rFonts w:asciiTheme="minorHAnsi" w:hAnsiTheme="minorHAnsi"/>
+              </w:rPr>
+              <w:t xml:space="preserve">As a registered user, I </w:t>
+            </w:r>
+            <w:r>
+              <w:rPr>
+                <w:rFonts w:asciiTheme="minorHAnsi" w:hAnsiTheme="minorHAnsi"/>
+              </w:rPr>
+              <w:t>can</w:t>
+            </w:r>
+            <w:r>
+              <w:rPr>
+                <w:rFonts w:asciiTheme="minorHAnsi" w:hAnsiTheme="minorHAnsi"/>
+              </w:rPr>
+              <w:t xml:space="preserve"> add trucks to my “favorites” list.</w:t>
+            </w:r>
+          </w:p>
           <w:p>
             <w:pPr>
               <w:spacing w:after="200"/>
-            </w:pPr>
-            <w:r>
-              <w:rPr>
-                <w:rFonts w:ascii="Calibri" w:eastAsia="Calibri" w:hAnsi="Calibri" w:cs="Calibri"/>
-              </w:rPr>
-              <w:t>As a user I want to be able to make an account, and be able to log in using a username and password combination that was created during the registration process.</w:t>
-            </w:r>
-          </w:p>
-        </w:tc>
-      </w:tr>
-      <w:tr>
-        <w:tc>
-          <w:tcPr>
-            <w:tcW w:w="4245" w:type="dxa"/>
-          </w:tcPr>
-          <w:p>
-            <w:pPr>
-              <w:spacing w:line="240" w:lineRule="auto"/>
-            </w:pPr>
-            <w:r>
-              <w:rPr>
-                <w:rFonts w:ascii="Calibri" w:eastAsia="Calibri" w:hAnsi="Calibri" w:cs="Calibri"/>
-                <w:sz w:val="20"/>
-                <w:szCs w:val="20"/>
-              </w:rPr>
-              <w:t xml:space="preserve">UC-6, </w:t>
-            </w:r>
-            <w:proofErr w:type="spellStart"/>
-            <w:r>
-              <w:rPr>
-                <w:rFonts w:ascii="Calibri" w:eastAsia="Calibri" w:hAnsi="Calibri" w:cs="Calibri"/>
-                <w:sz w:val="20"/>
-                <w:szCs w:val="20"/>
-              </w:rPr>
-              <w:t>RegisteredUser</w:t>
-            </w:r>
-            <w:proofErr w:type="spellEnd"/>
-            <w:r>
-              <w:rPr>
-                <w:rFonts w:ascii="Calibri" w:eastAsia="Calibri" w:hAnsi="Calibri" w:cs="Calibri"/>
-                <w:sz w:val="20"/>
-                <w:szCs w:val="20"/>
-              </w:rPr>
-              <w:t xml:space="preserve"> :  </w:t>
-            </w:r>
-            <w:proofErr w:type="spellStart"/>
-            <w:r>
-              <w:rPr>
-                <w:rFonts w:ascii="Calibri" w:eastAsia="Calibri" w:hAnsi="Calibri" w:cs="Calibri"/>
-                <w:sz w:val="20"/>
-                <w:szCs w:val="20"/>
-              </w:rPr>
-              <w:t>AddToFavorit</w:t>
-            </w:r>
-            <w:r>
-              <w:rPr>
-                <w:rFonts w:ascii="Calibri" w:eastAsia="Calibri" w:hAnsi="Calibri" w:cs="Calibri"/>
-                <w:sz w:val="20"/>
-                <w:szCs w:val="20"/>
-              </w:rPr>
-              <w:t>es</w:t>
-            </w:r>
-            <w:proofErr w:type="spellEnd"/>
-          </w:p>
-        </w:tc>
-        <w:tc>
-          <w:tcPr>
-            <w:tcW w:w="8715" w:type="dxa"/>
-            <w:tcMar>
-              <w:top w:w="100" w:type="dxa"/>
-              <w:left w:w="100" w:type="dxa"/>
-              <w:bottom w:w="100" w:type="dxa"/>
-              <w:right w:w="100" w:type="dxa"/>
-            </w:tcMar>
-          </w:tcPr>
-          <w:p>
-            <w:pPr>
-              <w:spacing w:after="200"/>
-            </w:pPr>
-            <w:r>
-              <w:rPr>
+              <w:rPr>
+                <w:rFonts w:asciiTheme="minorHAnsi" w:hAnsiTheme="minorHAnsi"/>
+              </w:rPr>
+            </w:pPr>
+            <w:r>
+              <w:rPr>
+                <w:rFonts w:asciiTheme="minorHAnsi" w:hAnsiTheme="minorHAnsi"/>
                 <w:noProof/>
               </w:rPr>
               <w:drawing>
@@ -3203,7 +3466,7 @@
                           <pic:cNvPicPr preferRelativeResize="0"/>
                         </pic:nvPicPr>
                         <pic:blipFill>
-                          <a:blip r:embed="rId6"/>
+                          <a:blip r:embed="rId14"/>
                           <a:srcRect/>
                           <a:stretch>
                             <a:fillRect/>
@@ -3226,14 +3489,12 @@
               </w:drawing>
             </w:r>
           </w:p>
-          <w:p>
-            <w:pPr>
-              <w:spacing w:line="240" w:lineRule="auto"/>
-            </w:pPr>
-          </w:p>
         </w:tc>
       </w:tr>
       <w:tr>
+        <w:trPr>
+          <w:cantSplit/>
+        </w:trPr>
         <w:tc>
           <w:tcPr>
             <w:tcW w:w="4245" w:type="dxa"/>
@@ -3241,22 +3502,41 @@
           <w:p>
             <w:pPr>
               <w:spacing w:line="240" w:lineRule="auto"/>
-            </w:pPr>
-            <w:r>
-              <w:rPr>
-                <w:rFonts w:ascii="Calibri" w:eastAsia="Calibri" w:hAnsi="Calibri" w:cs="Calibri"/>
-                <w:sz w:val="20"/>
-                <w:szCs w:val="20"/>
+              <w:rPr>
+                <w:rFonts w:asciiTheme="minorHAnsi" w:hAnsiTheme="minorHAnsi"/>
+              </w:rPr>
+            </w:pPr>
+            <w:r>
+              <w:rPr>
+                <w:rFonts w:asciiTheme="minorHAnsi" w:eastAsia="Calibri" w:hAnsiTheme="minorHAnsi" w:cs="Calibri"/>
               </w:rPr>
               <w:lastRenderedPageBreak/>
-              <w:t xml:space="preserve">UC-9, All Users : </w:t>
+              <w:t xml:space="preserve">UC-9, </w:t>
             </w:r>
             <w:proofErr w:type="spellStart"/>
             <w:r>
               <w:rPr>
-                <w:rFonts w:ascii="Calibri" w:eastAsia="Calibri" w:hAnsi="Calibri" w:cs="Calibri"/>
-                <w:sz w:val="20"/>
-                <w:szCs w:val="20"/>
+                <w:rFonts w:asciiTheme="minorHAnsi" w:eastAsia="Calibri" w:hAnsiTheme="minorHAnsi" w:cs="Calibri"/>
+              </w:rPr>
+              <w:t>Any</w:t>
+            </w:r>
+            <w:r>
+              <w:rPr>
+                <w:rFonts w:asciiTheme="minorHAnsi" w:eastAsia="Calibri" w:hAnsiTheme="minorHAnsi" w:cs="Calibri"/>
+              </w:rPr>
+              <w:t>User</w:t>
+            </w:r>
+            <w:proofErr w:type="spellEnd"/>
+            <w:r>
+              <w:rPr>
+                <w:rFonts w:asciiTheme="minorHAnsi" w:eastAsia="Calibri" w:hAnsiTheme="minorHAnsi" w:cs="Calibri"/>
+              </w:rPr>
+              <w:t xml:space="preserve"> : </w:t>
+            </w:r>
+            <w:proofErr w:type="spellStart"/>
+            <w:r>
+              <w:rPr>
+                <w:rFonts w:asciiTheme="minorHAnsi" w:eastAsia="Calibri" w:hAnsiTheme="minorHAnsi" w:cs="Calibri"/>
               </w:rPr>
               <w:t>ViewTrucksOnMap</w:t>
             </w:r>
@@ -3276,17 +3556,48 @@
           <w:p>
             <w:pPr>
               <w:spacing w:after="200"/>
-            </w:pPr>
-            <w:r>
-              <w:rPr>
-                <w:rFonts w:ascii="Calibri" w:eastAsia="Calibri" w:hAnsi="Calibri" w:cs="Calibri"/>
-              </w:rPr>
-              <w:t xml:space="preserve">As an anonymous user, I can view a map, and if food trucks are in the area of focus, they will be indicated.  </w:t>
+              <w:rPr>
+                <w:rFonts w:asciiTheme="minorHAnsi" w:eastAsia="Calibri" w:hAnsiTheme="minorHAnsi" w:cs="Calibri"/>
+              </w:rPr>
+            </w:pPr>
+            <w:r>
+              <w:rPr>
+                <w:rFonts w:asciiTheme="minorHAnsi" w:eastAsia="Calibri" w:hAnsiTheme="minorHAnsi" w:cs="Calibri"/>
+              </w:rPr>
+              <w:t xml:space="preserve">As any </w:t>
+            </w:r>
+            <w:r>
+              <w:rPr>
+                <w:rFonts w:asciiTheme="minorHAnsi" w:eastAsia="Calibri" w:hAnsiTheme="minorHAnsi" w:cs="Calibri"/>
+              </w:rPr>
+              <w:t>user, I can view a map, and if food trucks are in the area of focus, they will be indicated.</w:t>
+            </w:r>
+          </w:p>
+          <w:p>
+            <w:pPr>
+              <w:spacing w:after="200"/>
+              <w:rPr>
+                <w:rFonts w:asciiTheme="minorHAnsi" w:hAnsiTheme="minorHAnsi"/>
+              </w:rPr>
+            </w:pPr>
+            <w:r>
+              <w:rPr>
+                <w:rFonts w:asciiTheme="minorHAnsi" w:hAnsiTheme="minorHAnsi"/>
+              </w:rPr>
+              <w:object w:dxaOrig="13050" w:dyaOrig="6645">
+                <v:shape id="_x0000_i1029" type="#_x0000_t75" style="width:311.8pt;height:159.05pt" o:ole="">
+                  <v:imagedata r:id="rId15" o:title=""/>
+                </v:shape>
+                <o:OLEObject Type="Embed" ProgID="PBrush" ShapeID="_x0000_i1029" DrawAspect="Content" ObjectID="_1511697950" r:id="rId16"/>
+              </w:object>
             </w:r>
           </w:p>
         </w:tc>
       </w:tr>
       <w:tr>
+        <w:trPr>
+          <w:cantSplit/>
+        </w:trPr>
         <w:tc>
           <w:tcPr>
             <w:tcW w:w="4245" w:type="dxa"/>
@@ -3294,30 +3605,54 @@
           <w:p>
             <w:pPr>
               <w:spacing w:line="240" w:lineRule="auto"/>
-            </w:pPr>
-            <w:r>
-              <w:rPr>
-                <w:rFonts w:ascii="Calibri" w:eastAsia="Calibri" w:hAnsi="Calibri" w:cs="Calibri"/>
-                <w:sz w:val="20"/>
-                <w:szCs w:val="20"/>
-              </w:rPr>
-              <w:t xml:space="preserve">UC-10, All Users : </w:t>
+              <w:rPr>
+                <w:rFonts w:asciiTheme="minorHAnsi" w:hAnsiTheme="minorHAnsi"/>
+              </w:rPr>
+            </w:pPr>
+            <w:r>
+              <w:rPr>
+                <w:rFonts w:asciiTheme="minorHAnsi" w:eastAsia="Calibri" w:hAnsiTheme="minorHAnsi" w:cs="Calibri"/>
+              </w:rPr>
+              <w:lastRenderedPageBreak/>
+              <w:t xml:space="preserve">UC-10, </w:t>
             </w:r>
             <w:proofErr w:type="spellStart"/>
             <w:r>
               <w:rPr>
-                <w:rFonts w:ascii="Calibri" w:eastAsia="Calibri" w:hAnsi="Calibri" w:cs="Calibri"/>
-                <w:sz w:val="20"/>
-                <w:szCs w:val="20"/>
+                <w:rFonts w:asciiTheme="minorHAnsi" w:eastAsia="Calibri" w:hAnsiTheme="minorHAnsi" w:cs="Calibri"/>
+              </w:rPr>
+              <w:t>A</w:t>
+            </w:r>
+            <w:r>
+              <w:rPr>
+                <w:rFonts w:asciiTheme="minorHAnsi" w:eastAsia="Calibri" w:hAnsiTheme="minorHAnsi" w:cs="Calibri"/>
+              </w:rPr>
+              <w:t>ny</w:t>
+            </w:r>
+            <w:r>
+              <w:rPr>
+                <w:rFonts w:asciiTheme="minorHAnsi" w:eastAsia="Calibri" w:hAnsiTheme="minorHAnsi" w:cs="Calibri"/>
+              </w:rPr>
+              <w:t>User</w:t>
+            </w:r>
+            <w:proofErr w:type="spellEnd"/>
+            <w:r>
+              <w:rPr>
+                <w:rFonts w:asciiTheme="minorHAnsi" w:eastAsia="Calibri" w:hAnsiTheme="minorHAnsi" w:cs="Calibri"/>
+              </w:rPr>
+              <w:t xml:space="preserve"> : </w:t>
+            </w:r>
+            <w:proofErr w:type="spellStart"/>
+            <w:r>
+              <w:rPr>
+                <w:rFonts w:asciiTheme="minorHAnsi" w:eastAsia="Calibri" w:hAnsiTheme="minorHAnsi" w:cs="Calibri"/>
               </w:rPr>
               <w:t>AutoCenter</w:t>
             </w:r>
             <w:proofErr w:type="spellEnd"/>
             <w:r>
               <w:rPr>
-                <w:rFonts w:ascii="Calibri" w:eastAsia="Calibri" w:hAnsi="Calibri" w:cs="Calibri"/>
-                <w:sz w:val="20"/>
-                <w:szCs w:val="20"/>
+                <w:rFonts w:asciiTheme="minorHAnsi" w:eastAsia="Calibri" w:hAnsiTheme="minorHAnsi" w:cs="Calibri"/>
               </w:rPr>
               <w:t xml:space="preserve"> </w:t>
             </w:r>
@@ -3336,23 +3671,42 @@
           <w:p>
             <w:pPr>
               <w:spacing w:after="200"/>
-            </w:pPr>
-            <w:r>
-              <w:rPr>
-                <w:rFonts w:ascii="Calibri" w:eastAsia="Calibri" w:hAnsi="Calibri" w:cs="Calibri"/>
-              </w:rPr>
-              <w:t>As an anonymous user when I open the app it will use my GPS location, if</w:t>
-            </w:r>
-            <w:r>
-              <w:rPr>
-                <w:rFonts w:ascii="Calibri" w:eastAsia="Calibri" w:hAnsi="Calibri" w:cs="Calibri"/>
-              </w:rPr>
-              <w:t xml:space="preserve"> activated, to center the screen. And will show me any nearby food trucks and their locations.</w:t>
+              <w:rPr>
+                <w:rFonts w:asciiTheme="minorHAnsi" w:eastAsia="Calibri" w:hAnsiTheme="minorHAnsi" w:cs="Calibri"/>
+              </w:rPr>
+            </w:pPr>
+            <w:r>
+              <w:rPr>
+                <w:rFonts w:asciiTheme="minorHAnsi" w:eastAsia="Calibri" w:hAnsiTheme="minorHAnsi" w:cs="Calibri"/>
+              </w:rPr>
+              <w:t>As an anonymous user when I open the app it will use my GPS location, if activated, to center the screen. And will show me any nearby food trucks and their locations.</w:t>
+            </w:r>
+          </w:p>
+          <w:p>
+            <w:pPr>
+              <w:spacing w:after="200"/>
+              <w:rPr>
+                <w:rFonts w:asciiTheme="minorHAnsi" w:hAnsiTheme="minorHAnsi"/>
+              </w:rPr>
+            </w:pPr>
+            <w:r>
+              <w:rPr>
+                <w:rFonts w:asciiTheme="minorHAnsi" w:hAnsiTheme="minorHAnsi"/>
+              </w:rPr>
+              <w:object w:dxaOrig="12780" w:dyaOrig="6765">
+                <v:shape id="_x0000_i1030" type="#_x0000_t75" style="width:324.3pt;height:171.55pt" o:ole="">
+                  <v:imagedata r:id="rId17" o:title=""/>
+                </v:shape>
+                <o:OLEObject Type="Embed" ProgID="PBrush" ShapeID="_x0000_i1030" DrawAspect="Content" ObjectID="_1511697951" r:id="rId18"/>
+              </w:object>
             </w:r>
           </w:p>
         </w:tc>
       </w:tr>
       <w:tr>
+        <w:trPr>
+          <w:cantSplit/>
+        </w:trPr>
         <w:tc>
           <w:tcPr>
             <w:tcW w:w="4245" w:type="dxa"/>
@@ -3360,39 +3714,34 @@
           <w:p>
             <w:pPr>
               <w:spacing w:line="240" w:lineRule="auto"/>
-            </w:pPr>
-            <w:r>
-              <w:rPr>
-                <w:rFonts w:ascii="Calibri" w:eastAsia="Calibri" w:hAnsi="Calibri" w:cs="Calibri"/>
-                <w:sz w:val="20"/>
-                <w:szCs w:val="20"/>
+              <w:rPr>
+                <w:rFonts w:asciiTheme="minorHAnsi" w:hAnsiTheme="minorHAnsi"/>
+              </w:rPr>
+            </w:pPr>
+            <w:r>
+              <w:rPr>
+                <w:rFonts w:asciiTheme="minorHAnsi" w:eastAsia="Calibri" w:hAnsiTheme="minorHAnsi" w:cs="Calibri"/>
               </w:rPr>
               <w:t xml:space="preserve">UC-12, </w:t>
             </w:r>
             <w:proofErr w:type="spellStart"/>
             <w:r>
               <w:rPr>
-                <w:rFonts w:ascii="Calibri" w:eastAsia="Calibri" w:hAnsi="Calibri" w:cs="Calibri"/>
-                <w:sz w:val="20"/>
-                <w:szCs w:val="20"/>
+                <w:rFonts w:asciiTheme="minorHAnsi" w:eastAsia="Calibri" w:hAnsiTheme="minorHAnsi" w:cs="Calibri"/>
               </w:rPr>
               <w:t>RegisteredUser</w:t>
             </w:r>
             <w:proofErr w:type="spellEnd"/>
             <w:r>
               <w:rPr>
-                <w:rFonts w:ascii="Calibri" w:eastAsia="Calibri" w:hAnsi="Calibri" w:cs="Calibri"/>
-                <w:sz w:val="20"/>
-                <w:szCs w:val="20"/>
+                <w:rFonts w:asciiTheme="minorHAnsi" w:eastAsia="Calibri" w:hAnsiTheme="minorHAnsi" w:cs="Calibri"/>
               </w:rPr>
               <w:t xml:space="preserve"> : </w:t>
             </w:r>
             <w:proofErr w:type="spellStart"/>
             <w:r>
               <w:rPr>
-                <w:rFonts w:ascii="Calibri" w:eastAsia="Calibri" w:hAnsi="Calibri" w:cs="Calibri"/>
-                <w:sz w:val="20"/>
-                <w:szCs w:val="20"/>
+                <w:rFonts w:asciiTheme="minorHAnsi" w:eastAsia="Calibri" w:hAnsiTheme="minorHAnsi" w:cs="Calibri"/>
               </w:rPr>
               <w:t>ClickTruck</w:t>
             </w:r>
@@ -3412,9 +3761,13 @@
           <w:p>
             <w:pPr>
               <w:spacing w:after="200"/>
-            </w:pPr>
-            <w:r>
-              <w:rPr>
+              <w:rPr>
+                <w:rFonts w:asciiTheme="minorHAnsi" w:hAnsiTheme="minorHAnsi"/>
+              </w:rPr>
+            </w:pPr>
+            <w:r>
+              <w:rPr>
+                <w:rFonts w:asciiTheme="minorHAnsi" w:hAnsiTheme="minorHAnsi"/>
                 <w:noProof/>
               </w:rPr>
               <w:drawing>
@@ -3431,7 +3784,7 @@
                           <pic:cNvPicPr preferRelativeResize="0"/>
                         </pic:nvPicPr>
                         <pic:blipFill>
-                          <a:blip r:embed="rId7"/>
+                          <a:blip r:embed="rId19"/>
                           <a:srcRect/>
                           <a:stretch>
                             <a:fillRect/>
@@ -3457,6 +3810,9 @@
         </w:tc>
       </w:tr>
       <w:tr>
+        <w:trPr>
+          <w:cantSplit/>
+        </w:trPr>
         <w:tc>
           <w:tcPr>
             <w:tcW w:w="4245" w:type="dxa"/>
@@ -3464,39 +3820,35 @@
           <w:p>
             <w:pPr>
               <w:spacing w:line="240" w:lineRule="auto"/>
-            </w:pPr>
-            <w:r>
-              <w:rPr>
-                <w:rFonts w:ascii="Calibri" w:eastAsia="Calibri" w:hAnsi="Calibri" w:cs="Calibri"/>
-                <w:sz w:val="20"/>
-                <w:szCs w:val="20"/>
-              </w:rPr>
+              <w:rPr>
+                <w:rFonts w:asciiTheme="minorHAnsi" w:hAnsiTheme="minorHAnsi"/>
+              </w:rPr>
+            </w:pPr>
+            <w:r>
+              <w:rPr>
+                <w:rFonts w:asciiTheme="minorHAnsi" w:eastAsia="Calibri" w:hAnsiTheme="minorHAnsi" w:cs="Calibri"/>
+              </w:rPr>
+              <w:lastRenderedPageBreak/>
               <w:t xml:space="preserve">UC-14, </w:t>
             </w:r>
             <w:proofErr w:type="spellStart"/>
             <w:r>
               <w:rPr>
-                <w:rFonts w:ascii="Calibri" w:eastAsia="Calibri" w:hAnsi="Calibri" w:cs="Calibri"/>
-                <w:sz w:val="20"/>
-                <w:szCs w:val="20"/>
+                <w:rFonts w:asciiTheme="minorHAnsi" w:eastAsia="Calibri" w:hAnsiTheme="minorHAnsi" w:cs="Calibri"/>
               </w:rPr>
               <w:t>AnonymousUser</w:t>
             </w:r>
             <w:proofErr w:type="spellEnd"/>
             <w:r>
               <w:rPr>
-                <w:rFonts w:ascii="Calibri" w:eastAsia="Calibri" w:hAnsi="Calibri" w:cs="Calibri"/>
-                <w:sz w:val="20"/>
-                <w:szCs w:val="20"/>
+                <w:rFonts w:asciiTheme="minorHAnsi" w:eastAsia="Calibri" w:hAnsiTheme="minorHAnsi" w:cs="Calibri"/>
               </w:rPr>
               <w:t xml:space="preserve">: </w:t>
             </w:r>
             <w:proofErr w:type="spellStart"/>
             <w:r>
               <w:rPr>
-                <w:rFonts w:ascii="Calibri" w:eastAsia="Calibri" w:hAnsi="Calibri" w:cs="Calibri"/>
-                <w:sz w:val="20"/>
-                <w:szCs w:val="20"/>
+                <w:rFonts w:asciiTheme="minorHAnsi" w:eastAsia="Calibri" w:hAnsiTheme="minorHAnsi" w:cs="Calibri"/>
               </w:rPr>
               <w:t>DuplicateUsernameReject</w:t>
             </w:r>
@@ -3516,9 +3868,13 @@
           <w:p>
             <w:pPr>
               <w:spacing w:after="200"/>
-            </w:pPr>
-            <w:r>
-              <w:rPr>
+              <w:rPr>
+                <w:rFonts w:asciiTheme="minorHAnsi" w:hAnsiTheme="minorHAnsi"/>
+              </w:rPr>
+            </w:pPr>
+            <w:r>
+              <w:rPr>
+                <w:rFonts w:asciiTheme="minorHAnsi" w:hAnsiTheme="minorHAnsi"/>
                 <w:noProof/>
               </w:rPr>
               <w:drawing>
@@ -3535,7 +3891,7 @@
                           <pic:cNvPicPr preferRelativeResize="0"/>
                         </pic:nvPicPr>
                         <pic:blipFill>
-                          <a:blip r:embed="rId8"/>
+                          <a:blip r:embed="rId20"/>
                           <a:srcRect/>
                           <a:stretch>
                             <a:fillRect/>
@@ -3561,6 +3917,9 @@
         </w:tc>
       </w:tr>
       <w:tr>
+        <w:trPr>
+          <w:cantSplit/>
+        </w:trPr>
         <w:tc>
           <w:tcPr>
             <w:tcW w:w="4245" w:type="dxa"/>
@@ -3568,40 +3927,34 @@
           <w:p>
             <w:pPr>
               <w:spacing w:line="240" w:lineRule="auto"/>
-            </w:pPr>
-            <w:r>
-              <w:rPr>
-                <w:rFonts w:ascii="Calibri" w:eastAsia="Calibri" w:hAnsi="Calibri" w:cs="Calibri"/>
-                <w:sz w:val="20"/>
-                <w:szCs w:val="20"/>
-              </w:rPr>
-              <w:lastRenderedPageBreak/>
+              <w:rPr>
+                <w:rFonts w:asciiTheme="minorHAnsi" w:hAnsiTheme="minorHAnsi"/>
+              </w:rPr>
+            </w:pPr>
+            <w:r>
+              <w:rPr>
+                <w:rFonts w:asciiTheme="minorHAnsi" w:eastAsia="Calibri" w:hAnsiTheme="minorHAnsi" w:cs="Calibri"/>
+              </w:rPr>
               <w:t xml:space="preserve">UC-15, </w:t>
             </w:r>
             <w:proofErr w:type="spellStart"/>
             <w:r>
               <w:rPr>
-                <w:rFonts w:ascii="Calibri" w:eastAsia="Calibri" w:hAnsi="Calibri" w:cs="Calibri"/>
-                <w:sz w:val="20"/>
-                <w:szCs w:val="20"/>
+                <w:rFonts w:asciiTheme="minorHAnsi" w:eastAsia="Calibri" w:hAnsiTheme="minorHAnsi" w:cs="Calibri"/>
               </w:rPr>
               <w:t>RegisteredUser</w:t>
             </w:r>
             <w:proofErr w:type="spellEnd"/>
             <w:r>
               <w:rPr>
-                <w:rFonts w:ascii="Calibri" w:eastAsia="Calibri" w:hAnsi="Calibri" w:cs="Calibri"/>
-                <w:sz w:val="20"/>
-                <w:szCs w:val="20"/>
+                <w:rFonts w:asciiTheme="minorHAnsi" w:eastAsia="Calibri" w:hAnsiTheme="minorHAnsi" w:cs="Calibri"/>
               </w:rPr>
               <w:t xml:space="preserve"> : </w:t>
             </w:r>
             <w:proofErr w:type="spellStart"/>
             <w:r>
               <w:rPr>
-                <w:rFonts w:ascii="Calibri" w:eastAsia="Calibri" w:hAnsi="Calibri" w:cs="Calibri"/>
-                <w:sz w:val="20"/>
-                <w:szCs w:val="20"/>
+                <w:rFonts w:asciiTheme="minorHAnsi" w:eastAsia="Calibri" w:hAnsiTheme="minorHAnsi" w:cs="Calibri"/>
               </w:rPr>
               <w:t>FavoritesView</w:t>
             </w:r>
@@ -3621,9 +3974,13 @@
           <w:p>
             <w:pPr>
               <w:spacing w:after="200"/>
-            </w:pPr>
-            <w:r>
-              <w:rPr>
+              <w:rPr>
+                <w:rFonts w:asciiTheme="minorHAnsi" w:hAnsiTheme="minorHAnsi"/>
+              </w:rPr>
+            </w:pPr>
+            <w:r>
+              <w:rPr>
+                <w:rFonts w:asciiTheme="minorHAnsi" w:hAnsiTheme="minorHAnsi"/>
                 <w:noProof/>
               </w:rPr>
               <w:drawing>
@@ -3640,7 +3997,7 @@
                           <pic:cNvPicPr preferRelativeResize="0"/>
                         </pic:nvPicPr>
                         <pic:blipFill>
-                          <a:blip r:embed="rId9"/>
+                          <a:blip r:embed="rId21"/>
                           <a:srcRect/>
                           <a:stretch>
                             <a:fillRect/>
@@ -3666,6 +4023,9 @@
         </w:tc>
       </w:tr>
       <w:tr>
+        <w:trPr>
+          <w:cantSplit/>
+        </w:trPr>
         <w:tc>
           <w:tcPr>
             <w:tcW w:w="4245" w:type="dxa"/>
@@ -3673,48 +4033,42 @@
           <w:p>
             <w:pPr>
               <w:spacing w:line="240" w:lineRule="auto"/>
-            </w:pPr>
-            <w:r>
-              <w:rPr>
-                <w:rFonts w:ascii="Calibri" w:eastAsia="Calibri" w:hAnsi="Calibri" w:cs="Calibri"/>
-                <w:sz w:val="20"/>
-                <w:szCs w:val="20"/>
-              </w:rPr>
+              <w:rPr>
+                <w:rFonts w:asciiTheme="minorHAnsi" w:hAnsiTheme="minorHAnsi"/>
+              </w:rPr>
+            </w:pPr>
+            <w:r>
+              <w:rPr>
+                <w:rFonts w:asciiTheme="minorHAnsi" w:eastAsia="Calibri" w:hAnsiTheme="minorHAnsi" w:cs="Calibri"/>
+              </w:rPr>
+              <w:lastRenderedPageBreak/>
               <w:t xml:space="preserve">UC-17, </w:t>
             </w:r>
             <w:proofErr w:type="spellStart"/>
             <w:r>
               <w:rPr>
-                <w:rFonts w:ascii="Calibri" w:eastAsia="Calibri" w:hAnsi="Calibri" w:cs="Calibri"/>
-                <w:sz w:val="20"/>
-                <w:szCs w:val="20"/>
+                <w:rFonts w:asciiTheme="minorHAnsi" w:eastAsia="Calibri" w:hAnsiTheme="minorHAnsi" w:cs="Calibri"/>
               </w:rPr>
               <w:t>TruckUser</w:t>
             </w:r>
             <w:proofErr w:type="spellEnd"/>
             <w:r>
               <w:rPr>
-                <w:rFonts w:ascii="Calibri" w:eastAsia="Calibri" w:hAnsi="Calibri" w:cs="Calibri"/>
-                <w:sz w:val="20"/>
-                <w:szCs w:val="20"/>
+                <w:rFonts w:asciiTheme="minorHAnsi" w:eastAsia="Calibri" w:hAnsiTheme="minorHAnsi" w:cs="Calibri"/>
               </w:rPr>
               <w:t xml:space="preserve"> : </w:t>
             </w:r>
             <w:proofErr w:type="spellStart"/>
             <w:r>
               <w:rPr>
-                <w:rFonts w:ascii="Calibri" w:eastAsia="Calibri" w:hAnsi="Calibri" w:cs="Calibri"/>
-                <w:sz w:val="20"/>
-                <w:szCs w:val="20"/>
+                <w:rFonts w:asciiTheme="minorHAnsi" w:eastAsia="Calibri" w:hAnsiTheme="minorHAnsi" w:cs="Calibri"/>
               </w:rPr>
               <w:t>SetLocation</w:t>
             </w:r>
             <w:proofErr w:type="spellEnd"/>
             <w:r>
               <w:rPr>
-                <w:rFonts w:ascii="Calibri" w:eastAsia="Calibri" w:hAnsi="Calibri" w:cs="Calibri"/>
-                <w:sz w:val="20"/>
-                <w:szCs w:val="20"/>
+                <w:rFonts w:asciiTheme="minorHAnsi" w:eastAsia="Calibri" w:hAnsiTheme="minorHAnsi" w:cs="Calibri"/>
               </w:rPr>
               <w:t xml:space="preserve"> </w:t>
             </w:r>
@@ -3733,10 +4087,13 @@
           <w:p>
             <w:pPr>
               <w:spacing w:after="200"/>
-            </w:pPr>
-            <w:r>
-              <w:rPr>
-                <w:rFonts w:ascii="Calibri" w:eastAsia="Calibri" w:hAnsi="Calibri" w:cs="Calibri"/>
+              <w:rPr>
+                <w:rFonts w:asciiTheme="minorHAnsi" w:hAnsiTheme="minorHAnsi"/>
+              </w:rPr>
+            </w:pPr>
+            <w:r>
+              <w:rPr>
+                <w:rFonts w:asciiTheme="minorHAnsi" w:eastAsia="Calibri" w:hAnsiTheme="minorHAnsi" w:cs="Calibri"/>
               </w:rPr>
               <w:t xml:space="preserve">As a food truck company owner, I can list the current location of my truck. </w:t>
             </w:r>
@@ -3744,46 +4101,17 @@
           <w:p>
             <w:pPr>
               <w:spacing w:after="200"/>
-            </w:pPr>
-            <w:r>
-              <w:rPr>
-                <w:noProof/>
-              </w:rPr>
-              <w:drawing>
-                <wp:inline distT="114300" distB="114300" distL="114300" distR="114300">
-                  <wp:extent cx="4024313" cy="1810449"/>
-                  <wp:effectExtent l="0" t="0" r="0" b="0"/>
-                  <wp:docPr id="2" name="image05.png"/>
-                  <wp:cNvGraphicFramePr/>
-                  <a:graphic xmlns:a="http://schemas.openxmlformats.org/drawingml/2006/main">
-                    <a:graphicData uri="http://schemas.openxmlformats.org/drawingml/2006/picture">
-                      <pic:pic xmlns:pic="http://schemas.openxmlformats.org/drawingml/2006/picture">
-                        <pic:nvPicPr>
-                          <pic:cNvPr id="0" name="image05.png"/>
-                          <pic:cNvPicPr preferRelativeResize="0"/>
-                        </pic:nvPicPr>
-                        <pic:blipFill>
-                          <a:blip r:embed="rId10"/>
-                          <a:srcRect/>
-                          <a:stretch>
-                            <a:fillRect/>
-                          </a:stretch>
-                        </pic:blipFill>
-                        <pic:spPr>
-                          <a:xfrm>
-                            <a:off x="0" y="0"/>
-                            <a:ext cx="4024313" cy="1810449"/>
-                          </a:xfrm>
-                          <a:prstGeom prst="rect">
-                            <a:avLst/>
-                          </a:prstGeom>
-                          <a:ln/>
-                        </pic:spPr>
-                      </pic:pic>
-                    </a:graphicData>
-                  </a:graphic>
-                </wp:inline>
-              </w:drawing>
+              <w:rPr>
+                <w:rFonts w:asciiTheme="minorHAnsi" w:hAnsiTheme="minorHAnsi"/>
+              </w:rPr>
+            </w:pPr>
+            <w:r>
+              <w:object w:dxaOrig="14430" w:dyaOrig="6855">
+                <v:shape id="_x0000_i1031" type="#_x0000_t75" style="width:331.2pt;height:157.75pt" o:ole="">
+                  <v:imagedata r:id="rId22" o:title=""/>
+                </v:shape>
+                <o:OLEObject Type="Embed" ProgID="PBrush" ShapeID="_x0000_i1031" DrawAspect="Content" ObjectID="_1511697952" r:id="rId23"/>
+              </w:object>
             </w:r>
           </w:p>
         </w:tc>
@@ -3798,41 +4126,110 @@
     </w:p>
     <w:p>
       <w:pPr>
-        <w:spacing w:after="200"/>
+        <w:keepNext/>
+        <w:spacing w:line="240" w:lineRule="auto"/>
         <w:ind w:left="720"/>
+        <w:rPr>
+          <w:b/>
+        </w:rPr>
+        <w:sectPr>
+          <w:headerReference w:type="default" r:id="rId24"/>
+          <w:pgSz w:w="15840" w:h="12240"/>
+          <w:pgMar w:top="1440" w:right="1440" w:bottom="1440" w:left="1440" w:header="720" w:footer="720" w:gutter="0"/>
+          <w:pgNumType w:start="1"/>
+          <w:cols w:space="720"/>
+        </w:sectPr>
       </w:pPr>
     </w:p>
     <w:p>
       <w:pPr>
-        <w:spacing w:after="200"/>
-        <w:ind w:left="720"/>
+        <w:keepNext/>
+        <w:spacing w:line="240" w:lineRule="auto"/>
+        <w:rPr>
+          <w:b/>
+        </w:rPr>
       </w:pPr>
+      <w:r>
+        <w:rPr>
+          <w:b/>
+        </w:rPr>
+        <w:lastRenderedPageBreak/>
+        <w:t>Cumulative Use Case Diagram, All Implemented Use Cases:</w:t>
+      </w:r>
     </w:p>
     <w:p>
       <w:pPr>
         <w:spacing w:after="200"/>
-        <w:ind w:left="720"/>
       </w:pPr>
+      <w:r>
+        <w:rPr>
+          <w:noProof/>
+        </w:rPr>
+        <w:drawing>
+          <wp:inline distT="0" distB="0" distL="0" distR="0">
+            <wp:extent cx="4915535" cy="8013358"/>
+            <wp:effectExtent l="0" t="0" r="0" b="6985"/>
+            <wp:docPr id="6" name="Picture 6"/>
+            <wp:cNvGraphicFramePr>
+              <a:graphicFrameLocks xmlns:a="http://schemas.openxmlformats.org/drawingml/2006/main" noChangeAspect="1"/>
+            </wp:cNvGraphicFramePr>
+            <a:graphic xmlns:a="http://schemas.openxmlformats.org/drawingml/2006/main">
+              <a:graphicData uri="http://schemas.openxmlformats.org/drawingml/2006/picture">
+                <pic:pic xmlns:pic="http://schemas.openxmlformats.org/drawingml/2006/picture">
+                  <pic:nvPicPr>
+                    <pic:cNvPr id="0" name="Picture 113"/>
+                    <pic:cNvPicPr>
+                      <a:picLocks noChangeAspect="1" noChangeArrowheads="1"/>
+                    </pic:cNvPicPr>
+                  </pic:nvPicPr>
+                  <pic:blipFill>
+                    <a:blip r:embed="rId25" cstate="print">
+                      <a:extLst>
+                        <a:ext uri="{28A0092B-C50C-407E-A947-70E740481C1C}">
+                          <a14:useLocalDpi xmlns:a14="http://schemas.microsoft.com/office/drawing/2010/main" val="0"/>
+                        </a:ext>
+                      </a:extLst>
+                    </a:blip>
+                    <a:srcRect/>
+                    <a:stretch>
+                      <a:fillRect/>
+                    </a:stretch>
+                  </pic:blipFill>
+                  <pic:spPr bwMode="auto">
+                    <a:xfrm>
+                      <a:off x="0" y="0"/>
+                      <a:ext cx="4927385" cy="8032676"/>
+                    </a:xfrm>
+                    <a:prstGeom prst="rect">
+                      <a:avLst/>
+                    </a:prstGeom>
+                    <a:noFill/>
+                    <a:ln>
+                      <a:noFill/>
+                    </a:ln>
+                  </pic:spPr>
+                </pic:pic>
+              </a:graphicData>
+            </a:graphic>
+          </wp:inline>
+        </w:drawing>
+      </w:r>
     </w:p>
     <w:p>
+      <w:pPr>
+        <w:pageBreakBefore/>
+      </w:pPr>
       <w:r>
         <w:rPr>
           <w:b/>
           <w:sz w:val="24"/>
           <w:szCs w:val="24"/>
         </w:rPr>
+        <w:lastRenderedPageBreak/>
         <w:t>Use Case Details for Key Use Cases:</w:t>
       </w:r>
     </w:p>
-    <w:p>
-      <w:r>
-        <w:rPr>
-          <w:sz w:val="24"/>
-          <w:szCs w:val="24"/>
-        </w:rPr>
-        <w:t xml:space="preserve"> </w:t>
-      </w:r>
-    </w:p>
+    <w:p/>
     <w:tbl>
       <w:tblPr>
         <w:tblStyle w:val="a2"/>
@@ -4302,7 +4699,6 @@
               <w:keepNext/>
             </w:pPr>
             <w:r>
-              <w:lastRenderedPageBreak/>
               <w:t xml:space="preserve">User Case UC#: UC-12                </w:t>
             </w:r>
             <w:r>
@@ -4434,13 +4830,7 @@
                 <w:rFonts w:ascii="Calibri" w:eastAsia="Times New Roman" w:hAnsi="Calibri" w:cs="Times New Roman"/>
               </w:rPr>
               <w:tab/>
-              <w:t>To click on a truck and cause a pop-up to appear offering the option to add the truck to a favorite</w:t>
-            </w:r>
-            <w:r>
-              <w:rPr>
-                <w:rFonts w:ascii="Calibri" w:eastAsia="Times New Roman" w:hAnsi="Calibri" w:cs="Times New Roman"/>
-              </w:rPr>
-              <w:t>s list.</w:t>
+              <w:t>To click on a truck and cause a pop-up to appear offering the option to add the truck to a favorites list.</w:t>
             </w:r>
           </w:p>
           <w:p>
@@ -4543,13 +4933,7 @@
               <w:rPr>
                 <w:rFonts w:ascii="Calibri" w:eastAsia="Times New Roman" w:hAnsi="Calibri" w:cs="Times New Roman"/>
               </w:rPr>
-              <w:t>A pop-up</w:t>
-            </w:r>
-            <w:r>
-              <w:rPr>
-                <w:rFonts w:ascii="Calibri" w:eastAsia="Times New Roman" w:hAnsi="Calibri" w:cs="Times New Roman"/>
-              </w:rPr>
-              <w:t xml:space="preserve"> is visible over the clicked truck.  An option to add the truck to the user’s favorites appears.</w:t>
+              <w:t>A pop-up is visible over the clicked truck.  An option to add the truck to the user’s favorites appears.</w:t>
             </w:r>
           </w:p>
           <w:p>
@@ -4594,13 +4978,7 @@
               <w:rPr>
                 <w:rFonts w:ascii="Calibri" w:eastAsia="Times New Roman" w:hAnsi="Calibri" w:cs="Times New Roman"/>
               </w:rPr>
-              <w:t>←   2. A pop-up appears over the truck, offering the option to add the truck to a favorit</w:t>
-            </w:r>
-            <w:r>
-              <w:rPr>
-                <w:rFonts w:ascii="Calibri" w:eastAsia="Times New Roman" w:hAnsi="Calibri" w:cs="Times New Roman"/>
-              </w:rPr>
-              <w:t>es list.</w:t>
+              <w:t>←   2. A pop-up appears over the truck, offering the option to add the truck to a favorites list.</w:t>
             </w:r>
           </w:p>
           <w:p>
@@ -4689,13 +5067,7 @@
                 <w:rFonts w:ascii="Calibri" w:eastAsia="Times New Roman" w:hAnsi="Calibri" w:cs="Times New Roman"/>
               </w:rPr>
               <w:tab/>
-              <w:t>1c. No trucks</w:t>
-            </w:r>
-            <w:r>
-              <w:rPr>
-                <w:rFonts w:ascii="Calibri" w:eastAsia="Times New Roman" w:hAnsi="Calibri" w:cs="Times New Roman"/>
-              </w:rPr>
-              <w:t xml:space="preserve"> have their location listed.</w:t>
+              <w:t>1c. No trucks have their location listed.</w:t>
             </w:r>
           </w:p>
           <w:p>
@@ -4773,7 +5145,6 @@
               <w:keepNext/>
             </w:pPr>
             <w:r>
-              <w:lastRenderedPageBreak/>
               <w:t xml:space="preserve">User Case UC#: UC-14                </w:t>
             </w:r>
             <w:r>
@@ -5170,7 +5541,6 @@
               <w:keepNext/>
             </w:pPr>
             <w:r>
-              <w:lastRenderedPageBreak/>
               <w:t xml:space="preserve">User Case UC#: UC-15                </w:t>
             </w:r>
             <w:r>
@@ -5554,29 +5924,8 @@
       <w:pPr>
         <w:spacing w:after="240"/>
       </w:pPr>
-      <w:r>
-        <w:rPr>
-          <w:rFonts w:ascii="Times New Roman" w:eastAsia="Times New Roman" w:hAnsi="Times New Roman" w:cs="Times New Roman"/>
-          <w:sz w:val="24"/>
-          <w:szCs w:val="24"/>
-        </w:rPr>
-        <w:t xml:space="preserve"> </w:t>
-      </w:r>
-    </w:p>
-    <w:p>
-      <w:pPr>
-        <w:spacing w:after="240"/>
-      </w:pPr>
-    </w:p>
-    <w:p>
-      <w:pPr>
-        <w:spacing w:after="240"/>
-      </w:pPr>
-    </w:p>
-    <w:p>
-      <w:pPr>
-        <w:spacing w:after="240"/>
-      </w:pPr>
+      <w:bookmarkStart w:id="0" w:name="_GoBack"/>
+      <w:bookmarkEnd w:id="0"/>
     </w:p>
     <w:tbl>
       <w:tblPr>
@@ -5621,7 +5970,6 @@
               <w:keepNext/>
             </w:pPr>
             <w:r>
-              <w:lastRenderedPageBreak/>
               <w:t xml:space="preserve">User Case UC#: UC-17                </w:t>
             </w:r>
             <w:r>
@@ -6074,11 +6422,11 @@
       </w:pPr>
     </w:p>
     <w:sectPr>
-      <w:headerReference w:type="default" r:id="rId11"/>
-      <w:pgSz w:w="15840" w:h="12240"/>
+      <w:pgSz w:w="12240" w:h="15840"/>
       <w:pgMar w:top="1440" w:right="1440" w:bottom="1440" w:left="1440" w:header="720" w:footer="720" w:gutter="0"/>
       <w:pgNumType w:start="1"/>
       <w:cols w:space="720"/>
+      <w:docGrid w:linePitch="299"/>
     </w:sectPr>
   </w:body>
 </w:document>
@@ -6718,8 +7066,11 @@
     <w:tblPr>
       <w:tblStyleRowBandSize w:val="1"/>
       <w:tblStyleColBandSize w:val="1"/>
+      <w:tblInd w:w="0" w:type="dxa"/>
       <w:tblCellMar>
+        <w:top w:w="0" w:type="dxa"/>
         <w:left w:w="115" w:type="dxa"/>
+        <w:bottom w:w="0" w:type="dxa"/>
         <w:right w:w="115" w:type="dxa"/>
       </w:tblCellMar>
     </w:tblPr>
@@ -6729,6 +7080,13 @@
     <w:tblPr>
       <w:tblStyleRowBandSize w:val="1"/>
       <w:tblStyleColBandSize w:val="1"/>
+      <w:tblInd w:w="0" w:type="dxa"/>
+      <w:tblCellMar>
+        <w:top w:w="0" w:type="dxa"/>
+        <w:left w:w="108" w:type="dxa"/>
+        <w:bottom w:w="0" w:type="dxa"/>
+        <w:right w:w="108" w:type="dxa"/>
+      </w:tblCellMar>
     </w:tblPr>
   </w:style>
   <w:style w:type="table" w:customStyle="1" w:styleId="a1">
@@ -6736,6 +7094,13 @@
     <w:tblPr>
       <w:tblStyleRowBandSize w:val="1"/>
       <w:tblStyleColBandSize w:val="1"/>
+      <w:tblInd w:w="0" w:type="dxa"/>
+      <w:tblCellMar>
+        <w:top w:w="0" w:type="dxa"/>
+        <w:left w:w="108" w:type="dxa"/>
+        <w:bottom w:w="0" w:type="dxa"/>
+        <w:right w:w="108" w:type="dxa"/>
+      </w:tblCellMar>
     </w:tblPr>
   </w:style>
   <w:style w:type="table" w:customStyle="1" w:styleId="a2">
@@ -6743,6 +7108,13 @@
     <w:tblPr>
       <w:tblStyleRowBandSize w:val="1"/>
       <w:tblStyleColBandSize w:val="1"/>
+      <w:tblInd w:w="0" w:type="dxa"/>
+      <w:tblCellMar>
+        <w:top w:w="0" w:type="dxa"/>
+        <w:left w:w="108" w:type="dxa"/>
+        <w:bottom w:w="0" w:type="dxa"/>
+        <w:right w:w="108" w:type="dxa"/>
+      </w:tblCellMar>
     </w:tblPr>
   </w:style>
   <w:style w:type="table" w:customStyle="1" w:styleId="a3">
@@ -6750,6 +7122,13 @@
     <w:tblPr>
       <w:tblStyleRowBandSize w:val="1"/>
       <w:tblStyleColBandSize w:val="1"/>
+      <w:tblInd w:w="0" w:type="dxa"/>
+      <w:tblCellMar>
+        <w:top w:w="0" w:type="dxa"/>
+        <w:left w:w="108" w:type="dxa"/>
+        <w:bottom w:w="0" w:type="dxa"/>
+        <w:right w:w="108" w:type="dxa"/>
+      </w:tblCellMar>
     </w:tblPr>
   </w:style>
   <w:style w:type="table" w:customStyle="1" w:styleId="a4">
@@ -6757,6 +7136,13 @@
     <w:tblPr>
       <w:tblStyleRowBandSize w:val="1"/>
       <w:tblStyleColBandSize w:val="1"/>
+      <w:tblInd w:w="0" w:type="dxa"/>
+      <w:tblCellMar>
+        <w:top w:w="0" w:type="dxa"/>
+        <w:left w:w="108" w:type="dxa"/>
+        <w:bottom w:w="0" w:type="dxa"/>
+        <w:right w:w="108" w:type="dxa"/>
+      </w:tblCellMar>
     </w:tblPr>
   </w:style>
   <w:style w:type="table" w:customStyle="1" w:styleId="a5">
@@ -6764,6 +7150,13 @@
     <w:tblPr>
       <w:tblStyleRowBandSize w:val="1"/>
       <w:tblStyleColBandSize w:val="1"/>
+      <w:tblInd w:w="0" w:type="dxa"/>
+      <w:tblCellMar>
+        <w:top w:w="0" w:type="dxa"/>
+        <w:left w:w="108" w:type="dxa"/>
+        <w:bottom w:w="0" w:type="dxa"/>
+        <w:right w:w="108" w:type="dxa"/>
+      </w:tblCellMar>
     </w:tblPr>
   </w:style>
   <w:style w:type="table" w:customStyle="1" w:styleId="a6">
@@ -6771,6 +7164,13 @@
     <w:tblPr>
       <w:tblStyleRowBandSize w:val="1"/>
       <w:tblStyleColBandSize w:val="1"/>
+      <w:tblInd w:w="0" w:type="dxa"/>
+      <w:tblCellMar>
+        <w:top w:w="0" w:type="dxa"/>
+        <w:left w:w="108" w:type="dxa"/>
+        <w:bottom w:w="0" w:type="dxa"/>
+        <w:right w:w="108" w:type="dxa"/>
+      </w:tblCellMar>
     </w:tblPr>
   </w:style>
   <w:style w:type="paragraph" w:styleId="Header">

</xml_diff>

<commit_message>
added work units to req
</commit_message>
<xml_diff>
--- a/Lunch on Wheels-Requirements.docx
+++ b/Lunch on Wheels-Requirements.docx
@@ -6,8 +6,8 @@
     <w:tbl>
       <w:tblPr>
         <w:tblStyle w:val="a"/>
-        <w:tblW w:w="13105" w:type="dxa"/>
-        <w:tblInd w:w="-155" w:type="dxa"/>
+        <w:tblW w:w="14430" w:type="dxa"/>
+        <w:tblInd w:w="-695" w:type="dxa"/>
         <w:tblBorders>
           <w:top w:val="single" w:sz="4" w:space="0" w:color="000000"/>
           <w:left w:val="single" w:sz="4" w:space="0" w:color="000000"/>
@@ -24,7 +24,7 @@
         <w:gridCol w:w="25"/>
         <w:gridCol w:w="945"/>
         <w:gridCol w:w="1275"/>
-        <w:gridCol w:w="4890"/>
+        <w:gridCol w:w="6215"/>
         <w:gridCol w:w="3360"/>
         <w:gridCol w:w="1710"/>
       </w:tblGrid>
@@ -84,7 +84,7 @@
         </w:tc>
         <w:tc>
           <w:tcPr>
-            <w:tcW w:w="4890" w:type="dxa"/>
+            <w:tcW w:w="6215" w:type="dxa"/>
             <w:vAlign w:val="bottom"/>
           </w:tcPr>
           <w:p>
@@ -183,7 +183,7 @@
         </w:tc>
         <w:tc>
           <w:tcPr>
-            <w:tcW w:w="4890" w:type="dxa"/>
+            <w:tcW w:w="6215" w:type="dxa"/>
           </w:tcPr>
           <w:p>
             <w:r>
@@ -301,7 +301,7 @@
         </w:tc>
         <w:tc>
           <w:tcPr>
-            <w:tcW w:w="4890" w:type="dxa"/>
+            <w:tcW w:w="6215" w:type="dxa"/>
           </w:tcPr>
           <w:p>
             <w:r>
@@ -419,7 +419,7 @@
         </w:tc>
         <w:tc>
           <w:tcPr>
-            <w:tcW w:w="4890" w:type="dxa"/>
+            <w:tcW w:w="6215" w:type="dxa"/>
           </w:tcPr>
           <w:p>
             <w:r>
@@ -537,7 +537,7 @@
         </w:tc>
         <w:tc>
           <w:tcPr>
-            <w:tcW w:w="4890" w:type="dxa"/>
+            <w:tcW w:w="6215" w:type="dxa"/>
           </w:tcPr>
           <w:p>
             <w:r>
@@ -655,7 +655,7 @@
         </w:tc>
         <w:tc>
           <w:tcPr>
-            <w:tcW w:w="4890" w:type="dxa"/>
+            <w:tcW w:w="6215" w:type="dxa"/>
           </w:tcPr>
           <w:p>
             <w:r>
@@ -773,7 +773,7 @@
         </w:tc>
         <w:tc>
           <w:tcPr>
-            <w:tcW w:w="4890" w:type="dxa"/>
+            <w:tcW w:w="6215" w:type="dxa"/>
           </w:tcPr>
           <w:p>
             <w:r>
@@ -891,7 +891,7 @@
         </w:tc>
         <w:tc>
           <w:tcPr>
-            <w:tcW w:w="4890" w:type="dxa"/>
+            <w:tcW w:w="6215" w:type="dxa"/>
           </w:tcPr>
           <w:p>
             <w:r>
@@ -993,7 +993,7 @@
         </w:tc>
         <w:tc>
           <w:tcPr>
-            <w:tcW w:w="4890" w:type="dxa"/>
+            <w:tcW w:w="6215" w:type="dxa"/>
           </w:tcPr>
           <w:p>
             <w:r>
@@ -1095,7 +1095,7 @@
         </w:tc>
         <w:tc>
           <w:tcPr>
-            <w:tcW w:w="4890" w:type="dxa"/>
+            <w:tcW w:w="6215" w:type="dxa"/>
           </w:tcPr>
           <w:p>
             <w:r>
@@ -1197,7 +1197,7 @@
         </w:tc>
         <w:tc>
           <w:tcPr>
-            <w:tcW w:w="4890" w:type="dxa"/>
+            <w:tcW w:w="6215" w:type="dxa"/>
           </w:tcPr>
           <w:p>
             <w:r>
@@ -1322,7 +1322,7 @@
         </w:tc>
         <w:tc>
           <w:tcPr>
-            <w:tcW w:w="4890" w:type="dxa"/>
+            <w:tcW w:w="6215" w:type="dxa"/>
           </w:tcPr>
           <w:p>
             <w:r>
@@ -1423,7 +1423,7 @@
         </w:tc>
         <w:tc>
           <w:tcPr>
-            <w:tcW w:w="4890" w:type="dxa"/>
+            <w:tcW w:w="6215" w:type="dxa"/>
           </w:tcPr>
           <w:p>
             <w:r>
@@ -1516,7 +1516,7 @@
         </w:tc>
         <w:tc>
           <w:tcPr>
-            <w:tcW w:w="4890" w:type="dxa"/>
+            <w:tcW w:w="6215" w:type="dxa"/>
           </w:tcPr>
           <w:p>
             <w:r>
@@ -1609,7 +1609,7 @@
         </w:tc>
         <w:tc>
           <w:tcPr>
-            <w:tcW w:w="4890" w:type="dxa"/>
+            <w:tcW w:w="6215" w:type="dxa"/>
           </w:tcPr>
           <w:p>
             <w:r>
@@ -1702,7 +1702,7 @@
         </w:tc>
         <w:tc>
           <w:tcPr>
-            <w:tcW w:w="4890" w:type="dxa"/>
+            <w:tcW w:w="6215" w:type="dxa"/>
           </w:tcPr>
           <w:p>
             <w:r>
@@ -1827,7 +1827,7 @@
         </w:tc>
         <w:tc>
           <w:tcPr>
-            <w:tcW w:w="4890" w:type="dxa"/>
+            <w:tcW w:w="6215" w:type="dxa"/>
           </w:tcPr>
           <w:p>
             <w:r>
@@ -1946,7 +1946,7 @@
         </w:tc>
         <w:tc>
           <w:tcPr>
-            <w:tcW w:w="4890" w:type="dxa"/>
+            <w:tcW w:w="6215" w:type="dxa"/>
           </w:tcPr>
           <w:p>
             <w:r>
@@ -2048,7 +2048,7 @@
         </w:tc>
         <w:tc>
           <w:tcPr>
-            <w:tcW w:w="4890" w:type="dxa"/>
+            <w:tcW w:w="6215" w:type="dxa"/>
           </w:tcPr>
           <w:p>
             <w:r>
@@ -2141,7 +2141,7 @@
         </w:tc>
         <w:tc>
           <w:tcPr>
-            <w:tcW w:w="4890" w:type="dxa"/>
+            <w:tcW w:w="6215" w:type="dxa"/>
           </w:tcPr>
           <w:p>
             <w:r>
@@ -2259,7 +2259,7 @@
         </w:tc>
         <w:tc>
           <w:tcPr>
-            <w:tcW w:w="4890" w:type="dxa"/>
+            <w:tcW w:w="6215" w:type="dxa"/>
           </w:tcPr>
           <w:p>
             <w:r>
@@ -2377,7 +2377,7 @@
         </w:tc>
         <w:tc>
           <w:tcPr>
-            <w:tcW w:w="4890" w:type="dxa"/>
+            <w:tcW w:w="6215" w:type="dxa"/>
           </w:tcPr>
           <w:p>
             <w:r>
@@ -2433,7 +2433,6 @@
                 <w:sz w:val="18"/>
                 <w:szCs w:val="18"/>
               </w:rPr>
-              <w:lastRenderedPageBreak/>
               <w:t>REQ22</w:t>
             </w:r>
           </w:p>
@@ -2471,7 +2470,7 @@
         </w:tc>
         <w:tc>
           <w:tcPr>
-            <w:tcW w:w="4890" w:type="dxa"/>
+            <w:tcW w:w="6215" w:type="dxa"/>
           </w:tcPr>
           <w:p>
             <w:r>
@@ -2589,7 +2588,7 @@
         </w:tc>
         <w:tc>
           <w:tcPr>
-            <w:tcW w:w="4890" w:type="dxa"/>
+            <w:tcW w:w="6215" w:type="dxa"/>
           </w:tcPr>
           <w:p>
             <w:r>
@@ -2680,9 +2679,9 @@
       </w:tr>
     </w:tbl>
     <w:p>
-      <w:pPr>
-        <w:spacing w:after="200"/>
-      </w:pPr>
+      <w:r>
+        <w:br w:type="page"/>
+      </w:r>
     </w:p>
     <w:p>
       <w:pPr>
@@ -2692,31 +2691,10 @@
         <w:rPr>
           <w:b/>
         </w:rPr>
-        <w:t xml:space="preserve"> </w:t>
-      </w:r>
-    </w:p>
-    <w:p>
-      <w:r>
-        <w:br w:type="page"/>
-      </w:r>
-    </w:p>
-    <w:p>
-      <w:pPr>
-        <w:spacing w:after="200"/>
-      </w:pPr>
-    </w:p>
-    <w:p>
-      <w:pPr>
-        <w:spacing w:after="200"/>
-      </w:pPr>
-      <w:r>
-        <w:rPr>
-          <w:b/>
-        </w:rPr>
+        <w:lastRenderedPageBreak/>
         <w:t>UML Scenarios and/or User Stories for Implemented Use Cases:</w:t>
       </w:r>
     </w:p>
-    <w:p/>
     <w:tbl>
       <w:tblPr>
         <w:tblStyle w:val="a1"/>
@@ -2897,10 +2875,10 @@
                   <v:path o:extrusionok="f" gradientshapeok="t" o:connecttype="rect"/>
                   <o:lock v:ext="edit" aspectratio="t"/>
                 </v:shapetype>
-                <v:shape id="_x0000_i1025" type="#_x0000_t75" style="width:291.15pt;height:152.75pt" o:ole="">
+                <v:shape id="_x0000_i1025" type="#_x0000_t75" style="width:291pt;height:152.4pt" o:ole="">
                   <v:imagedata r:id="rId6" o:title=""/>
                 </v:shape>
-                <o:OLEObject Type="Embed" ProgID="PBrush" ShapeID="_x0000_i1025" DrawAspect="Content" ObjectID="_1511697946" r:id="rId7"/>
+                <o:OLEObject Type="Embed" ProgID="PBrush" ShapeID="_x0000_i1025" DrawAspect="Content" ObjectID="_1511737270" r:id="rId7"/>
               </w:object>
             </w:r>
           </w:p>
@@ -2927,7 +2905,6 @@
               <w:rPr>
                 <w:rFonts w:asciiTheme="minorHAnsi" w:eastAsia="Calibri" w:hAnsiTheme="minorHAnsi" w:cs="Calibri"/>
               </w:rPr>
-              <w:lastRenderedPageBreak/>
               <w:t xml:space="preserve">UC-2A, </w:t>
             </w:r>
             <w:proofErr w:type="spellStart"/>
@@ -2992,10 +2969,10 @@
                 <w:rFonts w:asciiTheme="minorHAnsi" w:hAnsiTheme="minorHAnsi"/>
               </w:rPr>
               <w:object w:dxaOrig="12750" w:dyaOrig="4545">
-                <v:shape id="_x0000_i1027" type="#_x0000_t75" style="width:5in;height:128.35pt" o:ole="">
+                <v:shape id="_x0000_i1026" type="#_x0000_t75" style="width:5in;height:128.4pt" o:ole="">
                   <v:imagedata r:id="rId8" o:title=""/>
                 </v:shape>
-                <o:OLEObject Type="Embed" ProgID="PBrush" ShapeID="_x0000_i1027" DrawAspect="Content" ObjectID="_1511697947" r:id="rId9"/>
+                <o:OLEObject Type="Embed" ProgID="PBrush" ShapeID="_x0000_i1026" DrawAspect="Content" ObjectID="_1511737271" r:id="rId9"/>
               </w:object>
             </w:r>
           </w:p>
@@ -3086,6 +3063,7 @@
               <w:rPr>
                 <w:rFonts w:asciiTheme="minorHAnsi" w:eastAsia="Calibri" w:hAnsiTheme="minorHAnsi" w:cs="Calibri"/>
               </w:rPr>
+              <w:lastRenderedPageBreak/>
               <w:t xml:space="preserve">UC-3, </w:t>
             </w:r>
             <w:proofErr w:type="spellStart"/>
@@ -3148,10 +3126,10 @@
                 <w:rFonts w:asciiTheme="minorHAnsi" w:hAnsiTheme="minorHAnsi"/>
               </w:rPr>
               <w:object w:dxaOrig="12870" w:dyaOrig="4575">
-                <v:shape id="_x0000_i1026" type="#_x0000_t75" style="width:323.7pt;height:115.2pt" o:ole="">
+                <v:shape id="_x0000_i1027" type="#_x0000_t75" style="width:323.4pt;height:115.2pt" o:ole="">
                   <v:imagedata r:id="rId10" o:title=""/>
                 </v:shape>
-                <o:OLEObject Type="Embed" ProgID="PBrush" ShapeID="_x0000_i1026" DrawAspect="Content" ObjectID="_1511697948" r:id="rId11"/>
+                <o:OLEObject Type="Embed" ProgID="PBrush" ShapeID="_x0000_i1027" DrawAspect="Content" ObjectID="_1511737272" r:id="rId11"/>
               </w:object>
             </w:r>
           </w:p>
@@ -3178,20 +3156,7 @@
               <w:rPr>
                 <w:rFonts w:asciiTheme="minorHAnsi" w:eastAsia="Calibri" w:hAnsiTheme="minorHAnsi" w:cs="Calibri"/>
               </w:rPr>
-              <w:lastRenderedPageBreak/>
-              <w:t>UC-</w:t>
-            </w:r>
-            <w:r>
-              <w:rPr>
-                <w:rFonts w:asciiTheme="minorHAnsi" w:eastAsia="Calibri" w:hAnsiTheme="minorHAnsi" w:cs="Calibri"/>
-              </w:rPr>
-              <w:t>5</w:t>
-            </w:r>
-            <w:r>
-              <w:rPr>
-                <w:rFonts w:asciiTheme="minorHAnsi" w:eastAsia="Calibri" w:hAnsiTheme="minorHAnsi" w:cs="Calibri"/>
-              </w:rPr>
-              <w:t xml:space="preserve">A, </w:t>
+              <w:t xml:space="preserve">UC-5A, </w:t>
             </w:r>
             <w:proofErr w:type="spellStart"/>
             <w:r>
@@ -3212,13 +3177,7 @@
               <w:rPr>
                 <w:rFonts w:asciiTheme="minorHAnsi" w:eastAsia="Calibri" w:hAnsiTheme="minorHAnsi" w:cs="Calibri"/>
               </w:rPr>
-              <w:t>Register</w:t>
-            </w:r>
-            <w:r>
-              <w:rPr>
-                <w:rFonts w:asciiTheme="minorHAnsi" w:eastAsia="Calibri" w:hAnsiTheme="minorHAnsi" w:cs="Calibri"/>
-              </w:rPr>
-              <w:t>User</w:t>
+              <w:t>RegisterUser</w:t>
             </w:r>
             <w:proofErr w:type="spellEnd"/>
           </w:p>
@@ -3272,10 +3231,10 @@
                 <w:rFonts w:asciiTheme="minorHAnsi" w:hAnsiTheme="minorHAnsi"/>
               </w:rPr>
               <w:object w:dxaOrig="12615" w:dyaOrig="4575">
-                <v:shape id="_x0000_i1028" type="#_x0000_t75" style="width:341.2pt;height:123.95pt" o:ole="">
+                <v:shape id="_x0000_i1028" type="#_x0000_t75" style="width:341.4pt;height:124.2pt" o:ole="">
                   <v:imagedata r:id="rId12" o:title=""/>
                 </v:shape>
-                <o:OLEObject Type="Embed" ProgID="PBrush" ShapeID="_x0000_i1028" DrawAspect="Content" ObjectID="_1511697949" r:id="rId13"/>
+                <o:OLEObject Type="Embed" ProgID="PBrush" ShapeID="_x0000_i1028" DrawAspect="Content" ObjectID="_1511737273" r:id="rId13"/>
               </w:object>
             </w:r>
           </w:p>
@@ -3300,19 +3259,7 @@
               <w:rPr>
                 <w:rFonts w:asciiTheme="minorHAnsi" w:eastAsia="Calibri" w:hAnsiTheme="minorHAnsi" w:cs="Calibri"/>
               </w:rPr>
-              <w:t>UC-</w:t>
-            </w:r>
-            <w:r>
-              <w:rPr>
-                <w:rFonts w:asciiTheme="minorHAnsi" w:eastAsia="Calibri" w:hAnsiTheme="minorHAnsi" w:cs="Calibri"/>
-              </w:rPr>
-              <w:t>5</w:t>
-            </w:r>
-            <w:r>
-              <w:rPr>
-                <w:rFonts w:asciiTheme="minorHAnsi" w:eastAsia="Calibri" w:hAnsiTheme="minorHAnsi" w:cs="Calibri"/>
-              </w:rPr>
-              <w:t xml:space="preserve">B, </w:t>
+              <w:t xml:space="preserve">UC-5B, </w:t>
             </w:r>
             <w:proofErr w:type="spellStart"/>
             <w:r>
@@ -3378,6 +3325,7 @@
               <w:rPr>
                 <w:rFonts w:asciiTheme="minorHAnsi" w:eastAsia="Calibri" w:hAnsiTheme="minorHAnsi" w:cs="Calibri"/>
               </w:rPr>
+              <w:lastRenderedPageBreak/>
               <w:t xml:space="preserve">UC-6, </w:t>
             </w:r>
             <w:proofErr w:type="spellStart"/>
@@ -3510,7 +3458,6 @@
               <w:rPr>
                 <w:rFonts w:asciiTheme="minorHAnsi" w:eastAsia="Calibri" w:hAnsiTheme="minorHAnsi" w:cs="Calibri"/>
               </w:rPr>
-              <w:lastRenderedPageBreak/>
               <w:t xml:space="preserve">UC-9, </w:t>
             </w:r>
             <w:proofErr w:type="spellStart"/>
@@ -3585,10 +3532,10 @@
                 <w:rFonts w:asciiTheme="minorHAnsi" w:hAnsiTheme="minorHAnsi"/>
               </w:rPr>
               <w:object w:dxaOrig="13050" w:dyaOrig="6645">
-                <v:shape id="_x0000_i1029" type="#_x0000_t75" style="width:311.8pt;height:159.05pt" o:ole="">
+                <v:shape id="_x0000_i1029" type="#_x0000_t75" style="width:312pt;height:159pt" o:ole="">
                   <v:imagedata r:id="rId15" o:title=""/>
                 </v:shape>
-                <o:OLEObject Type="Embed" ProgID="PBrush" ShapeID="_x0000_i1029" DrawAspect="Content" ObjectID="_1511697950" r:id="rId16"/>
+                <o:OLEObject Type="Embed" ProgID="PBrush" ShapeID="_x0000_i1029" DrawAspect="Content" ObjectID="_1511737274" r:id="rId16"/>
               </w:object>
             </w:r>
           </w:p>
@@ -3694,10 +3641,10 @@
                 <w:rFonts w:asciiTheme="minorHAnsi" w:hAnsiTheme="minorHAnsi"/>
               </w:rPr>
               <w:object w:dxaOrig="12780" w:dyaOrig="6765">
-                <v:shape id="_x0000_i1030" type="#_x0000_t75" style="width:324.3pt;height:171.55pt" o:ole="">
+                <v:shape id="_x0000_i1030" type="#_x0000_t75" style="width:324.6pt;height:171.6pt" o:ole="">
                   <v:imagedata r:id="rId17" o:title=""/>
                 </v:shape>
-                <o:OLEObject Type="Embed" ProgID="PBrush" ShapeID="_x0000_i1030" DrawAspect="Content" ObjectID="_1511697951" r:id="rId18"/>
+                <o:OLEObject Type="Embed" ProgID="PBrush" ShapeID="_x0000_i1030" DrawAspect="Content" ObjectID="_1511737275" r:id="rId18"/>
               </w:object>
             </w:r>
           </w:p>
@@ -3758,6 +3705,20 @@
               <w:right w:w="100" w:type="dxa"/>
             </w:tcMar>
           </w:tcPr>
+          <w:p>
+            <w:pPr>
+              <w:spacing w:after="200"/>
+              <w:rPr>
+                <w:rFonts w:asciiTheme="minorHAnsi" w:hAnsiTheme="minorHAnsi"/>
+              </w:rPr>
+            </w:pPr>
+            <w:r>
+              <w:rPr>
+                <w:rFonts w:asciiTheme="minorHAnsi" w:hAnsiTheme="minorHAnsi"/>
+              </w:rPr>
+              <w:t>As a registered user, when I click on a truck’s icon, I am shown the option to add the truck to my favorites list.</w:t>
+            </w:r>
+          </w:p>
           <w:p>
             <w:pPr>
               <w:spacing w:after="200"/>
@@ -3875,6 +3836,28 @@
             <w:r>
               <w:rPr>
                 <w:rFonts w:asciiTheme="minorHAnsi" w:hAnsiTheme="minorHAnsi"/>
+              </w:rPr>
+              <w:t>As an anonymous user, when I register for a new account, it will</w:t>
+            </w:r>
+            <w:bookmarkStart w:id="0" w:name="_GoBack"/>
+            <w:bookmarkEnd w:id="0"/>
+            <w:r>
+              <w:rPr>
+                <w:rFonts w:asciiTheme="minorHAnsi" w:hAnsiTheme="minorHAnsi"/>
+              </w:rPr>
+              <w:t xml:space="preserve"> reject my username if it already exists.</w:t>
+            </w:r>
+          </w:p>
+          <w:p>
+            <w:pPr>
+              <w:spacing w:after="200"/>
+              <w:rPr>
+                <w:rFonts w:asciiTheme="minorHAnsi" w:hAnsiTheme="minorHAnsi"/>
+              </w:rPr>
+            </w:pPr>
+            <w:r>
+              <w:rPr>
+                <w:rFonts w:asciiTheme="minorHAnsi" w:hAnsiTheme="minorHAnsi"/>
                 <w:noProof/>
               </w:rPr>
               <w:drawing>
@@ -3981,6 +3964,20 @@
             <w:r>
               <w:rPr>
                 <w:rFonts w:asciiTheme="minorHAnsi" w:hAnsiTheme="minorHAnsi"/>
+              </w:rPr>
+              <w:t>As a registered user, I can view my favorite trucks in a list.</w:t>
+            </w:r>
+          </w:p>
+          <w:p>
+            <w:pPr>
+              <w:spacing w:after="200"/>
+              <w:rPr>
+                <w:rFonts w:asciiTheme="minorHAnsi" w:hAnsiTheme="minorHAnsi"/>
+              </w:rPr>
+            </w:pPr>
+            <w:r>
+              <w:rPr>
+                <w:rFonts w:asciiTheme="minorHAnsi" w:hAnsiTheme="minorHAnsi"/>
                 <w:noProof/>
               </w:rPr>
               <w:drawing>
@@ -4107,10 +4104,10 @@
             </w:pPr>
             <w:r>
               <w:object w:dxaOrig="14430" w:dyaOrig="6855">
-                <v:shape id="_x0000_i1031" type="#_x0000_t75" style="width:331.2pt;height:157.75pt" o:ole="">
+                <v:shape id="_x0000_i1031" type="#_x0000_t75" style="width:331.2pt;height:157.8pt" o:ole="">
                   <v:imagedata r:id="rId22" o:title=""/>
                 </v:shape>
-                <o:OLEObject Type="Embed" ProgID="PBrush" ShapeID="_x0000_i1031" DrawAspect="Content" ObjectID="_1511697952" r:id="rId23"/>
+                <o:OLEObject Type="Embed" ProgID="PBrush" ShapeID="_x0000_i1031" DrawAspect="Content" ObjectID="_1511737276" r:id="rId23"/>
               </w:object>
             </w:r>
           </w:p>
@@ -5924,8 +5921,6 @@
       <w:pPr>
         <w:spacing w:after="240"/>
       </w:pPr>
-      <w:bookmarkStart w:id="0" w:name="_GoBack"/>
-      <w:bookmarkEnd w:id="0"/>
     </w:p>
     <w:tbl>
       <w:tblPr>
@@ -7066,11 +7061,8 @@
     <w:tblPr>
       <w:tblStyleRowBandSize w:val="1"/>
       <w:tblStyleColBandSize w:val="1"/>
-      <w:tblInd w:w="0" w:type="dxa"/>
       <w:tblCellMar>
-        <w:top w:w="0" w:type="dxa"/>
         <w:left w:w="115" w:type="dxa"/>
-        <w:bottom w:w="0" w:type="dxa"/>
         <w:right w:w="115" w:type="dxa"/>
       </w:tblCellMar>
     </w:tblPr>
@@ -7080,13 +7072,6 @@
     <w:tblPr>
       <w:tblStyleRowBandSize w:val="1"/>
       <w:tblStyleColBandSize w:val="1"/>
-      <w:tblInd w:w="0" w:type="dxa"/>
-      <w:tblCellMar>
-        <w:top w:w="0" w:type="dxa"/>
-        <w:left w:w="108" w:type="dxa"/>
-        <w:bottom w:w="0" w:type="dxa"/>
-        <w:right w:w="108" w:type="dxa"/>
-      </w:tblCellMar>
     </w:tblPr>
   </w:style>
   <w:style w:type="table" w:customStyle="1" w:styleId="a1">
@@ -7094,13 +7079,6 @@
     <w:tblPr>
       <w:tblStyleRowBandSize w:val="1"/>
       <w:tblStyleColBandSize w:val="1"/>
-      <w:tblInd w:w="0" w:type="dxa"/>
-      <w:tblCellMar>
-        <w:top w:w="0" w:type="dxa"/>
-        <w:left w:w="108" w:type="dxa"/>
-        <w:bottom w:w="0" w:type="dxa"/>
-        <w:right w:w="108" w:type="dxa"/>
-      </w:tblCellMar>
     </w:tblPr>
   </w:style>
   <w:style w:type="table" w:customStyle="1" w:styleId="a2">
@@ -7108,13 +7086,6 @@
     <w:tblPr>
       <w:tblStyleRowBandSize w:val="1"/>
       <w:tblStyleColBandSize w:val="1"/>
-      <w:tblInd w:w="0" w:type="dxa"/>
-      <w:tblCellMar>
-        <w:top w:w="0" w:type="dxa"/>
-        <w:left w:w="108" w:type="dxa"/>
-        <w:bottom w:w="0" w:type="dxa"/>
-        <w:right w:w="108" w:type="dxa"/>
-      </w:tblCellMar>
     </w:tblPr>
   </w:style>
   <w:style w:type="table" w:customStyle="1" w:styleId="a3">
@@ -7122,13 +7093,6 @@
     <w:tblPr>
       <w:tblStyleRowBandSize w:val="1"/>
       <w:tblStyleColBandSize w:val="1"/>
-      <w:tblInd w:w="0" w:type="dxa"/>
-      <w:tblCellMar>
-        <w:top w:w="0" w:type="dxa"/>
-        <w:left w:w="108" w:type="dxa"/>
-        <w:bottom w:w="0" w:type="dxa"/>
-        <w:right w:w="108" w:type="dxa"/>
-      </w:tblCellMar>
     </w:tblPr>
   </w:style>
   <w:style w:type="table" w:customStyle="1" w:styleId="a4">
@@ -7136,13 +7100,6 @@
     <w:tblPr>
       <w:tblStyleRowBandSize w:val="1"/>
       <w:tblStyleColBandSize w:val="1"/>
-      <w:tblInd w:w="0" w:type="dxa"/>
-      <w:tblCellMar>
-        <w:top w:w="0" w:type="dxa"/>
-        <w:left w:w="108" w:type="dxa"/>
-        <w:bottom w:w="0" w:type="dxa"/>
-        <w:right w:w="108" w:type="dxa"/>
-      </w:tblCellMar>
     </w:tblPr>
   </w:style>
   <w:style w:type="table" w:customStyle="1" w:styleId="a5">
@@ -7150,13 +7107,6 @@
     <w:tblPr>
       <w:tblStyleRowBandSize w:val="1"/>
       <w:tblStyleColBandSize w:val="1"/>
-      <w:tblInd w:w="0" w:type="dxa"/>
-      <w:tblCellMar>
-        <w:top w:w="0" w:type="dxa"/>
-        <w:left w:w="108" w:type="dxa"/>
-        <w:bottom w:w="0" w:type="dxa"/>
-        <w:right w:w="108" w:type="dxa"/>
-      </w:tblCellMar>
     </w:tblPr>
   </w:style>
   <w:style w:type="table" w:customStyle="1" w:styleId="a6">
@@ -7164,13 +7114,6 @@
     <w:tblPr>
       <w:tblStyleRowBandSize w:val="1"/>
       <w:tblStyleColBandSize w:val="1"/>
-      <w:tblInd w:w="0" w:type="dxa"/>
-      <w:tblCellMar>
-        <w:top w:w="0" w:type="dxa"/>
-        <w:left w:w="108" w:type="dxa"/>
-        <w:bottom w:w="0" w:type="dxa"/>
-        <w:right w:w="108" w:type="dxa"/>
-      </w:tblCellMar>
     </w:tblPr>
   </w:style>
   <w:style w:type="paragraph" w:styleId="Header">

</xml_diff>

<commit_message>
pushed work units column
</commit_message>
<xml_diff>
--- a/Lunch on Wheels-Requirements.docx
+++ b/Lunch on Wheels-Requirements.docx
@@ -6,7 +6,7 @@
     <w:tbl>
       <w:tblPr>
         <w:tblStyle w:val="a"/>
-        <w:tblW w:w="14430" w:type="dxa"/>
+        <w:tblW w:w="14850" w:type="dxa"/>
         <w:tblInd w:w="-695" w:type="dxa"/>
         <w:tblBorders>
           <w:top w:val="single" w:sz="4" w:space="0" w:color="000000"/>
@@ -24,9 +24,10 @@
         <w:gridCol w:w="25"/>
         <w:gridCol w:w="945"/>
         <w:gridCol w:w="1275"/>
-        <w:gridCol w:w="6215"/>
+        <w:gridCol w:w="5585"/>
         <w:gridCol w:w="3360"/>
-        <w:gridCol w:w="1710"/>
+        <w:gridCol w:w="1230"/>
+        <w:gridCol w:w="1530"/>
       </w:tblGrid>
       <w:tr>
         <w:trPr>
@@ -84,7 +85,7 @@
         </w:tc>
         <w:tc>
           <w:tcPr>
-            <w:tcW w:w="6215" w:type="dxa"/>
+            <w:tcW w:w="5585" w:type="dxa"/>
             <w:vAlign w:val="bottom"/>
           </w:tcPr>
           <w:p>
@@ -116,7 +117,29 @@
         </w:tc>
         <w:tc>
           <w:tcPr>
-            <w:tcW w:w="1710" w:type="dxa"/>
+            <w:tcW w:w="1230" w:type="dxa"/>
+          </w:tcPr>
+          <w:p>
+            <w:pPr>
+              <w:rPr>
+                <w:b/>
+                <w:sz w:val="18"/>
+                <w:szCs w:val="18"/>
+              </w:rPr>
+            </w:pPr>
+            <w:r>
+              <w:rPr>
+                <w:b/>
+                <w:sz w:val="18"/>
+                <w:szCs w:val="18"/>
+              </w:rPr>
+              <w:t>Work Units (days)</w:t>
+            </w:r>
+          </w:p>
+        </w:tc>
+        <w:tc>
+          <w:tcPr>
+            <w:tcW w:w="1530" w:type="dxa"/>
             <w:vAlign w:val="bottom"/>
           </w:tcPr>
           <w:p>
@@ -183,7 +206,7 @@
         </w:tc>
         <w:tc>
           <w:tcPr>
-            <w:tcW w:w="6215" w:type="dxa"/>
+            <w:tcW w:w="5585" w:type="dxa"/>
           </w:tcPr>
           <w:p>
             <w:r>
@@ -229,14 +252,43 @@
                 <w:sz w:val="18"/>
                 <w:szCs w:val="18"/>
               </w:rPr>
-              <w:t>ViewMap</w:t>
+              <w:t>ViewMa</w:t>
+            </w:r>
+            <w:bookmarkStart w:id="0" w:name="_GoBack"/>
+            <w:bookmarkEnd w:id="0"/>
+            <w:r>
+              <w:rPr>
+                <w:sz w:val="18"/>
+                <w:szCs w:val="18"/>
+              </w:rPr>
+              <w:t>p</w:t>
             </w:r>
             <w:proofErr w:type="spellEnd"/>
           </w:p>
         </w:tc>
         <w:tc>
           <w:tcPr>
-            <w:tcW w:w="1710" w:type="dxa"/>
+            <w:tcW w:w="1230" w:type="dxa"/>
+          </w:tcPr>
+          <w:p>
+            <w:pPr>
+              <w:rPr>
+                <w:sz w:val="18"/>
+                <w:szCs w:val="18"/>
+              </w:rPr>
+            </w:pPr>
+            <w:r>
+              <w:rPr>
+                <w:sz w:val="18"/>
+                <w:szCs w:val="18"/>
+              </w:rPr>
+              <w:t>1</w:t>
+            </w:r>
+          </w:p>
+        </w:tc>
+        <w:tc>
+          <w:tcPr>
+            <w:tcW w:w="1530" w:type="dxa"/>
           </w:tcPr>
           <w:p>
             <w:r>
@@ -301,7 +353,7 @@
         </w:tc>
         <w:tc>
           <w:tcPr>
-            <w:tcW w:w="6215" w:type="dxa"/>
+            <w:tcW w:w="5585" w:type="dxa"/>
           </w:tcPr>
           <w:p>
             <w:r>
@@ -354,7 +406,27 @@
         </w:tc>
         <w:tc>
           <w:tcPr>
-            <w:tcW w:w="1710" w:type="dxa"/>
+            <w:tcW w:w="1230" w:type="dxa"/>
+          </w:tcPr>
+          <w:p>
+            <w:pPr>
+              <w:rPr>
+                <w:sz w:val="18"/>
+                <w:szCs w:val="18"/>
+              </w:rPr>
+            </w:pPr>
+            <w:r>
+              <w:rPr>
+                <w:sz w:val="18"/>
+                <w:szCs w:val="18"/>
+              </w:rPr>
+              <w:t>2</w:t>
+            </w:r>
+          </w:p>
+        </w:tc>
+        <w:tc>
+          <w:tcPr>
+            <w:tcW w:w="1530" w:type="dxa"/>
           </w:tcPr>
           <w:p>
             <w:r>
@@ -419,7 +491,7 @@
         </w:tc>
         <w:tc>
           <w:tcPr>
-            <w:tcW w:w="6215" w:type="dxa"/>
+            <w:tcW w:w="5585" w:type="dxa"/>
           </w:tcPr>
           <w:p>
             <w:r>
@@ -472,7 +544,27 @@
         </w:tc>
         <w:tc>
           <w:tcPr>
-            <w:tcW w:w="1710" w:type="dxa"/>
+            <w:tcW w:w="1230" w:type="dxa"/>
+          </w:tcPr>
+          <w:p>
+            <w:pPr>
+              <w:rPr>
+                <w:sz w:val="18"/>
+                <w:szCs w:val="18"/>
+              </w:rPr>
+            </w:pPr>
+            <w:r>
+              <w:rPr>
+                <w:sz w:val="18"/>
+                <w:szCs w:val="18"/>
+              </w:rPr>
+              <w:t>1</w:t>
+            </w:r>
+          </w:p>
+        </w:tc>
+        <w:tc>
+          <w:tcPr>
+            <w:tcW w:w="1530" w:type="dxa"/>
           </w:tcPr>
           <w:p>
             <w:r>
@@ -537,7 +629,7 @@
         </w:tc>
         <w:tc>
           <w:tcPr>
-            <w:tcW w:w="6215" w:type="dxa"/>
+            <w:tcW w:w="5585" w:type="dxa"/>
           </w:tcPr>
           <w:p>
             <w:r>
@@ -590,7 +682,27 @@
         </w:tc>
         <w:tc>
           <w:tcPr>
-            <w:tcW w:w="1710" w:type="dxa"/>
+            <w:tcW w:w="1230" w:type="dxa"/>
+          </w:tcPr>
+          <w:p>
+            <w:pPr>
+              <w:rPr>
+                <w:sz w:val="18"/>
+                <w:szCs w:val="18"/>
+              </w:rPr>
+            </w:pPr>
+            <w:r>
+              <w:rPr>
+                <w:sz w:val="18"/>
+                <w:szCs w:val="18"/>
+              </w:rPr>
+              <w:t>4</w:t>
+            </w:r>
+          </w:p>
+        </w:tc>
+        <w:tc>
+          <w:tcPr>
+            <w:tcW w:w="1530" w:type="dxa"/>
           </w:tcPr>
           <w:p>
             <w:r>
@@ -655,7 +767,7 @@
         </w:tc>
         <w:tc>
           <w:tcPr>
-            <w:tcW w:w="6215" w:type="dxa"/>
+            <w:tcW w:w="5585" w:type="dxa"/>
           </w:tcPr>
           <w:p>
             <w:r>
@@ -708,7 +820,27 @@
         </w:tc>
         <w:tc>
           <w:tcPr>
-            <w:tcW w:w="1710" w:type="dxa"/>
+            <w:tcW w:w="1230" w:type="dxa"/>
+          </w:tcPr>
+          <w:p>
+            <w:pPr>
+              <w:rPr>
+                <w:sz w:val="18"/>
+                <w:szCs w:val="18"/>
+              </w:rPr>
+            </w:pPr>
+            <w:r>
+              <w:rPr>
+                <w:sz w:val="18"/>
+                <w:szCs w:val="18"/>
+              </w:rPr>
+              <w:t>1</w:t>
+            </w:r>
+          </w:p>
+        </w:tc>
+        <w:tc>
+          <w:tcPr>
+            <w:tcW w:w="1530" w:type="dxa"/>
           </w:tcPr>
           <w:p>
             <w:r>
@@ -773,7 +905,7 @@
         </w:tc>
         <w:tc>
           <w:tcPr>
-            <w:tcW w:w="6215" w:type="dxa"/>
+            <w:tcW w:w="5585" w:type="dxa"/>
           </w:tcPr>
           <w:p>
             <w:r>
@@ -826,7 +958,27 @@
         </w:tc>
         <w:tc>
           <w:tcPr>
-            <w:tcW w:w="1710" w:type="dxa"/>
+            <w:tcW w:w="1230" w:type="dxa"/>
+          </w:tcPr>
+          <w:p>
+            <w:pPr>
+              <w:rPr>
+                <w:sz w:val="18"/>
+                <w:szCs w:val="18"/>
+              </w:rPr>
+            </w:pPr>
+            <w:r>
+              <w:rPr>
+                <w:sz w:val="18"/>
+                <w:szCs w:val="18"/>
+              </w:rPr>
+              <w:t>3</w:t>
+            </w:r>
+          </w:p>
+        </w:tc>
+        <w:tc>
+          <w:tcPr>
+            <w:tcW w:w="1530" w:type="dxa"/>
           </w:tcPr>
           <w:p>
             <w:r>
@@ -891,7 +1043,7 @@
         </w:tc>
         <w:tc>
           <w:tcPr>
-            <w:tcW w:w="6215" w:type="dxa"/>
+            <w:tcW w:w="5585" w:type="dxa"/>
           </w:tcPr>
           <w:p>
             <w:r>
@@ -928,7 +1080,27 @@
         </w:tc>
         <w:tc>
           <w:tcPr>
-            <w:tcW w:w="1710" w:type="dxa"/>
+            <w:tcW w:w="1230" w:type="dxa"/>
+          </w:tcPr>
+          <w:p>
+            <w:pPr>
+              <w:rPr>
+                <w:sz w:val="18"/>
+                <w:szCs w:val="18"/>
+              </w:rPr>
+            </w:pPr>
+            <w:r>
+              <w:rPr>
+                <w:sz w:val="18"/>
+                <w:szCs w:val="18"/>
+              </w:rPr>
+              <w:t>4</w:t>
+            </w:r>
+          </w:p>
+        </w:tc>
+        <w:tc>
+          <w:tcPr>
+            <w:tcW w:w="1530" w:type="dxa"/>
           </w:tcPr>
           <w:p>
             <w:r>
@@ -993,7 +1165,7 @@
         </w:tc>
         <w:tc>
           <w:tcPr>
-            <w:tcW w:w="6215" w:type="dxa"/>
+            <w:tcW w:w="5585" w:type="dxa"/>
           </w:tcPr>
           <w:p>
             <w:r>
@@ -1030,7 +1202,27 @@
         </w:tc>
         <w:tc>
           <w:tcPr>
-            <w:tcW w:w="1710" w:type="dxa"/>
+            <w:tcW w:w="1230" w:type="dxa"/>
+          </w:tcPr>
+          <w:p>
+            <w:pPr>
+              <w:rPr>
+                <w:sz w:val="18"/>
+                <w:szCs w:val="18"/>
+              </w:rPr>
+            </w:pPr>
+            <w:r>
+              <w:rPr>
+                <w:sz w:val="18"/>
+                <w:szCs w:val="18"/>
+              </w:rPr>
+              <w:t>4</w:t>
+            </w:r>
+          </w:p>
+        </w:tc>
+        <w:tc>
+          <w:tcPr>
+            <w:tcW w:w="1530" w:type="dxa"/>
           </w:tcPr>
           <w:p>
             <w:r>
@@ -1095,7 +1287,7 @@
         </w:tc>
         <w:tc>
           <w:tcPr>
-            <w:tcW w:w="6215" w:type="dxa"/>
+            <w:tcW w:w="5585" w:type="dxa"/>
           </w:tcPr>
           <w:p>
             <w:r>
@@ -1132,7 +1324,27 @@
         </w:tc>
         <w:tc>
           <w:tcPr>
-            <w:tcW w:w="1710" w:type="dxa"/>
+            <w:tcW w:w="1230" w:type="dxa"/>
+          </w:tcPr>
+          <w:p>
+            <w:pPr>
+              <w:rPr>
+                <w:sz w:val="18"/>
+                <w:szCs w:val="18"/>
+              </w:rPr>
+            </w:pPr>
+            <w:r>
+              <w:rPr>
+                <w:sz w:val="18"/>
+                <w:szCs w:val="18"/>
+              </w:rPr>
+              <w:t>1</w:t>
+            </w:r>
+          </w:p>
+        </w:tc>
+        <w:tc>
+          <w:tcPr>
+            <w:tcW w:w="1530" w:type="dxa"/>
           </w:tcPr>
           <w:p>
             <w:r>
@@ -1197,7 +1409,7 @@
         </w:tc>
         <w:tc>
           <w:tcPr>
-            <w:tcW w:w="6215" w:type="dxa"/>
+            <w:tcW w:w="5585" w:type="dxa"/>
           </w:tcPr>
           <w:p>
             <w:r>
@@ -1257,7 +1469,27 @@
         </w:tc>
         <w:tc>
           <w:tcPr>
-            <w:tcW w:w="1710" w:type="dxa"/>
+            <w:tcW w:w="1230" w:type="dxa"/>
+          </w:tcPr>
+          <w:p>
+            <w:pPr>
+              <w:rPr>
+                <w:sz w:val="18"/>
+                <w:szCs w:val="18"/>
+              </w:rPr>
+            </w:pPr>
+            <w:r>
+              <w:rPr>
+                <w:sz w:val="18"/>
+                <w:szCs w:val="18"/>
+              </w:rPr>
+              <w:t>1</w:t>
+            </w:r>
+          </w:p>
+        </w:tc>
+        <w:tc>
+          <w:tcPr>
+            <w:tcW w:w="1530" w:type="dxa"/>
           </w:tcPr>
           <w:p>
             <w:r>
@@ -1322,7 +1554,7 @@
         </w:tc>
         <w:tc>
           <w:tcPr>
-            <w:tcW w:w="6215" w:type="dxa"/>
+            <w:tcW w:w="5585" w:type="dxa"/>
           </w:tcPr>
           <w:p>
             <w:r>
@@ -1358,7 +1590,27 @@
         </w:tc>
         <w:tc>
           <w:tcPr>
-            <w:tcW w:w="1710" w:type="dxa"/>
+            <w:tcW w:w="1230" w:type="dxa"/>
+          </w:tcPr>
+          <w:p>
+            <w:pPr>
+              <w:rPr>
+                <w:sz w:val="18"/>
+                <w:szCs w:val="18"/>
+              </w:rPr>
+            </w:pPr>
+            <w:r>
+              <w:rPr>
+                <w:sz w:val="18"/>
+                <w:szCs w:val="18"/>
+              </w:rPr>
+              <w:t>1</w:t>
+            </w:r>
+          </w:p>
+        </w:tc>
+        <w:tc>
+          <w:tcPr>
+            <w:tcW w:w="1530" w:type="dxa"/>
           </w:tcPr>
           <w:p>
             <w:r>
@@ -1423,7 +1675,7 @@
         </w:tc>
         <w:tc>
           <w:tcPr>
-            <w:tcW w:w="6215" w:type="dxa"/>
+            <w:tcW w:w="5585" w:type="dxa"/>
           </w:tcPr>
           <w:p>
             <w:r>
@@ -1451,7 +1703,27 @@
         </w:tc>
         <w:tc>
           <w:tcPr>
-            <w:tcW w:w="1710" w:type="dxa"/>
+            <w:tcW w:w="1230" w:type="dxa"/>
+          </w:tcPr>
+          <w:p>
+            <w:pPr>
+              <w:rPr>
+                <w:sz w:val="18"/>
+                <w:szCs w:val="18"/>
+              </w:rPr>
+            </w:pPr>
+            <w:r>
+              <w:rPr>
+                <w:sz w:val="18"/>
+                <w:szCs w:val="18"/>
+              </w:rPr>
+              <w:t>1</w:t>
+            </w:r>
+          </w:p>
+        </w:tc>
+        <w:tc>
+          <w:tcPr>
+            <w:tcW w:w="1530" w:type="dxa"/>
           </w:tcPr>
           <w:p>
             <w:r>
@@ -1516,7 +1788,7 @@
         </w:tc>
         <w:tc>
           <w:tcPr>
-            <w:tcW w:w="6215" w:type="dxa"/>
+            <w:tcW w:w="5585" w:type="dxa"/>
           </w:tcPr>
           <w:p>
             <w:r>
@@ -1544,7 +1816,27 @@
         </w:tc>
         <w:tc>
           <w:tcPr>
-            <w:tcW w:w="1710" w:type="dxa"/>
+            <w:tcW w:w="1230" w:type="dxa"/>
+          </w:tcPr>
+          <w:p>
+            <w:pPr>
+              <w:rPr>
+                <w:sz w:val="18"/>
+                <w:szCs w:val="18"/>
+              </w:rPr>
+            </w:pPr>
+            <w:r>
+              <w:rPr>
+                <w:sz w:val="18"/>
+                <w:szCs w:val="18"/>
+              </w:rPr>
+              <w:t>1</w:t>
+            </w:r>
+          </w:p>
+        </w:tc>
+        <w:tc>
+          <w:tcPr>
+            <w:tcW w:w="1530" w:type="dxa"/>
           </w:tcPr>
           <w:p>
             <w:r>
@@ -1609,7 +1901,7 @@
         </w:tc>
         <w:tc>
           <w:tcPr>
-            <w:tcW w:w="6215" w:type="dxa"/>
+            <w:tcW w:w="5585" w:type="dxa"/>
           </w:tcPr>
           <w:p>
             <w:r>
@@ -1637,7 +1929,27 @@
         </w:tc>
         <w:tc>
           <w:tcPr>
-            <w:tcW w:w="1710" w:type="dxa"/>
+            <w:tcW w:w="1230" w:type="dxa"/>
+          </w:tcPr>
+          <w:p>
+            <w:pPr>
+              <w:rPr>
+                <w:sz w:val="18"/>
+                <w:szCs w:val="18"/>
+              </w:rPr>
+            </w:pPr>
+            <w:r>
+              <w:rPr>
+                <w:sz w:val="18"/>
+                <w:szCs w:val="18"/>
+              </w:rPr>
+              <w:t>1</w:t>
+            </w:r>
+          </w:p>
+        </w:tc>
+        <w:tc>
+          <w:tcPr>
+            <w:tcW w:w="1530" w:type="dxa"/>
           </w:tcPr>
           <w:p>
             <w:r>
@@ -1702,7 +2014,7 @@
         </w:tc>
         <w:tc>
           <w:tcPr>
-            <w:tcW w:w="6215" w:type="dxa"/>
+            <w:tcW w:w="5585" w:type="dxa"/>
           </w:tcPr>
           <w:p>
             <w:r>
@@ -1755,22 +2067,35 @@
         </w:tc>
         <w:tc>
           <w:tcPr>
-            <w:tcW w:w="1710" w:type="dxa"/>
-          </w:tcPr>
-          <w:p>
-            <w:r>
-              <w:rPr>
-                <w:sz w:val="18"/>
-                <w:szCs w:val="18"/>
-              </w:rPr>
-              <w:t>F</w:t>
-            </w:r>
-            <w:r>
-              <w:rPr>
-                <w:sz w:val="18"/>
-                <w:szCs w:val="18"/>
-              </w:rPr>
-              <w:t>uture</w:t>
+            <w:tcW w:w="1230" w:type="dxa"/>
+          </w:tcPr>
+          <w:p>
+            <w:pPr>
+              <w:rPr>
+                <w:sz w:val="18"/>
+                <w:szCs w:val="18"/>
+              </w:rPr>
+            </w:pPr>
+            <w:r>
+              <w:rPr>
+                <w:sz w:val="18"/>
+                <w:szCs w:val="18"/>
+              </w:rPr>
+              <w:t>3</w:t>
+            </w:r>
+          </w:p>
+        </w:tc>
+        <w:tc>
+          <w:tcPr>
+            <w:tcW w:w="1530" w:type="dxa"/>
+          </w:tcPr>
+          <w:p>
+            <w:r>
+              <w:rPr>
+                <w:sz w:val="18"/>
+                <w:szCs w:val="18"/>
+              </w:rPr>
+              <w:t>Future</w:t>
             </w:r>
           </w:p>
         </w:tc>
@@ -1827,7 +2152,7 @@
         </w:tc>
         <w:tc>
           <w:tcPr>
-            <w:tcW w:w="6215" w:type="dxa"/>
+            <w:tcW w:w="5585" w:type="dxa"/>
           </w:tcPr>
           <w:p>
             <w:r>
@@ -1880,7 +2205,27 @@
         </w:tc>
         <w:tc>
           <w:tcPr>
-            <w:tcW w:w="1710" w:type="dxa"/>
+            <w:tcW w:w="1230" w:type="dxa"/>
+          </w:tcPr>
+          <w:p>
+            <w:pPr>
+              <w:rPr>
+                <w:sz w:val="18"/>
+                <w:szCs w:val="18"/>
+              </w:rPr>
+            </w:pPr>
+            <w:r>
+              <w:rPr>
+                <w:sz w:val="18"/>
+                <w:szCs w:val="18"/>
+              </w:rPr>
+              <w:t>2</w:t>
+            </w:r>
+          </w:p>
+        </w:tc>
+        <w:tc>
+          <w:tcPr>
+            <w:tcW w:w="1530" w:type="dxa"/>
           </w:tcPr>
           <w:p>
             <w:r>
@@ -1891,7 +2236,6 @@
               <w:t>4</w:t>
             </w:r>
           </w:p>
-          <w:p/>
         </w:tc>
       </w:tr>
       <w:tr>
@@ -1946,7 +2290,7 @@
         </w:tc>
         <w:tc>
           <w:tcPr>
-            <w:tcW w:w="6215" w:type="dxa"/>
+            <w:tcW w:w="5585" w:type="dxa"/>
           </w:tcPr>
           <w:p>
             <w:r>
@@ -1983,7 +2327,27 @@
         </w:tc>
         <w:tc>
           <w:tcPr>
-            <w:tcW w:w="1710" w:type="dxa"/>
+            <w:tcW w:w="1230" w:type="dxa"/>
+          </w:tcPr>
+          <w:p>
+            <w:pPr>
+              <w:rPr>
+                <w:sz w:val="18"/>
+                <w:szCs w:val="18"/>
+              </w:rPr>
+            </w:pPr>
+            <w:r>
+              <w:rPr>
+                <w:sz w:val="18"/>
+                <w:szCs w:val="18"/>
+              </w:rPr>
+              <w:t>N/A</w:t>
+            </w:r>
+          </w:p>
+        </w:tc>
+        <w:tc>
+          <w:tcPr>
+            <w:tcW w:w="1530" w:type="dxa"/>
           </w:tcPr>
           <w:p>
             <w:r>
@@ -2048,7 +2412,7 @@
         </w:tc>
         <w:tc>
           <w:tcPr>
-            <w:tcW w:w="6215" w:type="dxa"/>
+            <w:tcW w:w="5585" w:type="dxa"/>
           </w:tcPr>
           <w:p>
             <w:r>
@@ -2076,7 +2440,27 @@
         </w:tc>
         <w:tc>
           <w:tcPr>
-            <w:tcW w:w="1710" w:type="dxa"/>
+            <w:tcW w:w="1230" w:type="dxa"/>
+          </w:tcPr>
+          <w:p>
+            <w:pPr>
+              <w:rPr>
+                <w:sz w:val="18"/>
+                <w:szCs w:val="18"/>
+              </w:rPr>
+            </w:pPr>
+            <w:r>
+              <w:rPr>
+                <w:sz w:val="18"/>
+                <w:szCs w:val="18"/>
+              </w:rPr>
+              <w:t>2</w:t>
+            </w:r>
+          </w:p>
+        </w:tc>
+        <w:tc>
+          <w:tcPr>
+            <w:tcW w:w="1530" w:type="dxa"/>
           </w:tcPr>
           <w:p>
             <w:r>
@@ -2141,7 +2525,7 @@
         </w:tc>
         <w:tc>
           <w:tcPr>
-            <w:tcW w:w="6215" w:type="dxa"/>
+            <w:tcW w:w="5585" w:type="dxa"/>
           </w:tcPr>
           <w:p>
             <w:r>
@@ -2194,7 +2578,27 @@
         </w:tc>
         <w:tc>
           <w:tcPr>
-            <w:tcW w:w="1710" w:type="dxa"/>
+            <w:tcW w:w="1230" w:type="dxa"/>
+          </w:tcPr>
+          <w:p>
+            <w:pPr>
+              <w:rPr>
+                <w:sz w:val="18"/>
+                <w:szCs w:val="18"/>
+              </w:rPr>
+            </w:pPr>
+            <w:r>
+              <w:rPr>
+                <w:sz w:val="18"/>
+                <w:szCs w:val="18"/>
+              </w:rPr>
+              <w:t>1</w:t>
+            </w:r>
+          </w:p>
+        </w:tc>
+        <w:tc>
+          <w:tcPr>
+            <w:tcW w:w="1530" w:type="dxa"/>
           </w:tcPr>
           <w:p>
             <w:r>
@@ -2259,7 +2663,7 @@
         </w:tc>
         <w:tc>
           <w:tcPr>
-            <w:tcW w:w="6215" w:type="dxa"/>
+            <w:tcW w:w="5585" w:type="dxa"/>
           </w:tcPr>
           <w:p>
             <w:r>
@@ -2312,7 +2716,27 @@
         </w:tc>
         <w:tc>
           <w:tcPr>
-            <w:tcW w:w="1710" w:type="dxa"/>
+            <w:tcW w:w="1230" w:type="dxa"/>
+          </w:tcPr>
+          <w:p>
+            <w:pPr>
+              <w:rPr>
+                <w:sz w:val="18"/>
+                <w:szCs w:val="18"/>
+              </w:rPr>
+            </w:pPr>
+            <w:r>
+              <w:rPr>
+                <w:sz w:val="18"/>
+                <w:szCs w:val="18"/>
+              </w:rPr>
+              <w:t>2</w:t>
+            </w:r>
+          </w:p>
+        </w:tc>
+        <w:tc>
+          <w:tcPr>
+            <w:tcW w:w="1530" w:type="dxa"/>
           </w:tcPr>
           <w:p>
             <w:r>
@@ -2377,7 +2801,7 @@
         </w:tc>
         <w:tc>
           <w:tcPr>
-            <w:tcW w:w="6215" w:type="dxa"/>
+            <w:tcW w:w="5585" w:type="dxa"/>
           </w:tcPr>
           <w:p>
             <w:r>
@@ -2405,7 +2829,27 @@
         </w:tc>
         <w:tc>
           <w:tcPr>
-            <w:tcW w:w="1710" w:type="dxa"/>
+            <w:tcW w:w="1230" w:type="dxa"/>
+          </w:tcPr>
+          <w:p>
+            <w:pPr>
+              <w:rPr>
+                <w:sz w:val="18"/>
+                <w:szCs w:val="18"/>
+              </w:rPr>
+            </w:pPr>
+            <w:r>
+              <w:rPr>
+                <w:sz w:val="18"/>
+                <w:szCs w:val="18"/>
+              </w:rPr>
+              <w:t>1</w:t>
+            </w:r>
+          </w:p>
+        </w:tc>
+        <w:tc>
+          <w:tcPr>
+            <w:tcW w:w="1530" w:type="dxa"/>
           </w:tcPr>
           <w:p>
             <w:r>
@@ -2470,7 +2914,7 @@
         </w:tc>
         <w:tc>
           <w:tcPr>
-            <w:tcW w:w="6215" w:type="dxa"/>
+            <w:tcW w:w="5585" w:type="dxa"/>
           </w:tcPr>
           <w:p>
             <w:r>
@@ -2523,7 +2967,27 @@
         </w:tc>
         <w:tc>
           <w:tcPr>
-            <w:tcW w:w="1710" w:type="dxa"/>
+            <w:tcW w:w="1230" w:type="dxa"/>
+          </w:tcPr>
+          <w:p>
+            <w:pPr>
+              <w:rPr>
+                <w:sz w:val="18"/>
+                <w:szCs w:val="18"/>
+              </w:rPr>
+            </w:pPr>
+            <w:r>
+              <w:rPr>
+                <w:sz w:val="18"/>
+                <w:szCs w:val="18"/>
+              </w:rPr>
+              <w:t>3</w:t>
+            </w:r>
+          </w:p>
+        </w:tc>
+        <w:tc>
+          <w:tcPr>
+            <w:tcW w:w="1530" w:type="dxa"/>
           </w:tcPr>
           <w:p>
             <w:r>
@@ -2588,7 +3052,7 @@
         </w:tc>
         <w:tc>
           <w:tcPr>
-            <w:tcW w:w="6215" w:type="dxa"/>
+            <w:tcW w:w="5585" w:type="dxa"/>
           </w:tcPr>
           <w:p>
             <w:r>
@@ -2664,7 +3128,27 @@
         </w:tc>
         <w:tc>
           <w:tcPr>
-            <w:tcW w:w="1710" w:type="dxa"/>
+            <w:tcW w:w="1230" w:type="dxa"/>
+          </w:tcPr>
+          <w:p>
+            <w:pPr>
+              <w:rPr>
+                <w:sz w:val="18"/>
+                <w:szCs w:val="18"/>
+              </w:rPr>
+            </w:pPr>
+            <w:r>
+              <w:rPr>
+                <w:sz w:val="18"/>
+                <w:szCs w:val="18"/>
+              </w:rPr>
+              <w:t>2</w:t>
+            </w:r>
+          </w:p>
+        </w:tc>
+        <w:tc>
+          <w:tcPr>
+            <w:tcW w:w="1530" w:type="dxa"/>
           </w:tcPr>
           <w:p>
             <w:r>
@@ -2679,9 +3163,12 @@
       </w:tr>
     </w:tbl>
     <w:p>
-      <w:r>
-        <w:br w:type="page"/>
-      </w:r>
+      <w:pPr>
+        <w:rPr>
+          <w:sz w:val="2"/>
+          <w:szCs w:val="2"/>
+        </w:rPr>
+      </w:pPr>
     </w:p>
     <w:p>
       <w:pPr>
@@ -2878,7 +3365,7 @@
                 <v:shape id="_x0000_i1025" type="#_x0000_t75" style="width:291pt;height:152.4pt" o:ole="">
                   <v:imagedata r:id="rId6" o:title=""/>
                 </v:shape>
-                <o:OLEObject Type="Embed" ProgID="PBrush" ShapeID="_x0000_i1025" DrawAspect="Content" ObjectID="_1511737270" r:id="rId7"/>
+                <o:OLEObject Type="Embed" ProgID="PBrush" ShapeID="_x0000_i1025" DrawAspect="Content" ObjectID="_1511817677" r:id="rId7"/>
               </w:object>
             </w:r>
           </w:p>
@@ -2972,7 +3459,7 @@
                 <v:shape id="_x0000_i1026" type="#_x0000_t75" style="width:5in;height:128.4pt" o:ole="">
                   <v:imagedata r:id="rId8" o:title=""/>
                 </v:shape>
-                <o:OLEObject Type="Embed" ProgID="PBrush" ShapeID="_x0000_i1026" DrawAspect="Content" ObjectID="_1511737271" r:id="rId9"/>
+                <o:OLEObject Type="Embed" ProgID="PBrush" ShapeID="_x0000_i1026" DrawAspect="Content" ObjectID="_1511817678" r:id="rId9"/>
               </w:object>
             </w:r>
           </w:p>
@@ -3129,7 +3616,7 @@
                 <v:shape id="_x0000_i1027" type="#_x0000_t75" style="width:323.4pt;height:115.2pt" o:ole="">
                   <v:imagedata r:id="rId10" o:title=""/>
                 </v:shape>
-                <o:OLEObject Type="Embed" ProgID="PBrush" ShapeID="_x0000_i1027" DrawAspect="Content" ObjectID="_1511737272" r:id="rId11"/>
+                <o:OLEObject Type="Embed" ProgID="PBrush" ShapeID="_x0000_i1027" DrawAspect="Content" ObjectID="_1511817679" r:id="rId11"/>
               </w:object>
             </w:r>
           </w:p>
@@ -3234,7 +3721,7 @@
                 <v:shape id="_x0000_i1028" type="#_x0000_t75" style="width:341.4pt;height:124.2pt" o:ole="">
                   <v:imagedata r:id="rId12" o:title=""/>
                 </v:shape>
-                <o:OLEObject Type="Embed" ProgID="PBrush" ShapeID="_x0000_i1028" DrawAspect="Content" ObjectID="_1511737273" r:id="rId13"/>
+                <o:OLEObject Type="Embed" ProgID="PBrush" ShapeID="_x0000_i1028" DrawAspect="Content" ObjectID="_1511817680" r:id="rId13"/>
               </w:object>
             </w:r>
           </w:p>
@@ -3535,7 +4022,7 @@
                 <v:shape id="_x0000_i1029" type="#_x0000_t75" style="width:312pt;height:159pt" o:ole="">
                   <v:imagedata r:id="rId15" o:title=""/>
                 </v:shape>
-                <o:OLEObject Type="Embed" ProgID="PBrush" ShapeID="_x0000_i1029" DrawAspect="Content" ObjectID="_1511737274" r:id="rId16"/>
+                <o:OLEObject Type="Embed" ProgID="PBrush" ShapeID="_x0000_i1029" DrawAspect="Content" ObjectID="_1511817681" r:id="rId16"/>
               </w:object>
             </w:r>
           </w:p>
@@ -3644,7 +4131,7 @@
                 <v:shape id="_x0000_i1030" type="#_x0000_t75" style="width:324.6pt;height:171.6pt" o:ole="">
                   <v:imagedata r:id="rId17" o:title=""/>
                 </v:shape>
-                <o:OLEObject Type="Embed" ProgID="PBrush" ShapeID="_x0000_i1030" DrawAspect="Content" ObjectID="_1511737275" r:id="rId18"/>
+                <o:OLEObject Type="Embed" ProgID="PBrush" ShapeID="_x0000_i1030" DrawAspect="Content" ObjectID="_1511817682" r:id="rId18"/>
               </w:object>
             </w:r>
           </w:p>
@@ -3837,15 +4324,7 @@
               <w:rPr>
                 <w:rFonts w:asciiTheme="minorHAnsi" w:hAnsiTheme="minorHAnsi"/>
               </w:rPr>
-              <w:t>As an anonymous user, when I register for a new account, it will</w:t>
-            </w:r>
-            <w:bookmarkStart w:id="0" w:name="_GoBack"/>
-            <w:bookmarkEnd w:id="0"/>
-            <w:r>
-              <w:rPr>
-                <w:rFonts w:asciiTheme="minorHAnsi" w:hAnsiTheme="minorHAnsi"/>
-              </w:rPr>
-              <w:t xml:space="preserve"> reject my username if it already exists.</w:t>
+              <w:t>As an anonymous user, when I register for a new account, it will reject my username if it already exists.</w:t>
             </w:r>
           </w:p>
           <w:p>
@@ -4107,7 +4586,7 @@
                 <v:shape id="_x0000_i1031" type="#_x0000_t75" style="width:331.2pt;height:157.8pt" o:ole="">
                   <v:imagedata r:id="rId22" o:title=""/>
                 </v:shape>
-                <o:OLEObject Type="Embed" ProgID="PBrush" ShapeID="_x0000_i1031" DrawAspect="Content" ObjectID="_1511737276" r:id="rId23"/>
+                <o:OLEObject Type="Embed" ProgID="PBrush" ShapeID="_x0000_i1031" DrawAspect="Content" ObjectID="_1511817683" r:id="rId23"/>
               </w:object>
             </w:r>
           </w:p>

</xml_diff>